<commit_message>
Minor updates from review
</commit_message>
<xml_diff>
--- a/documents/DRAFT-cybox-v2.1.1-wd01-part31-library.docx
+++ b/documents/DRAFT-cybox-v2.1.1-wd01-part31-library.docx
@@ -315,7 +315,6 @@
           <w:tab w:val="left" w:pos="720"/>
         </w:tabs>
       </w:pPr>
-      <w:bookmarkStart w:id="2" w:name="_GoBack"/>
       <w:r>
         <w:rPr>
           <w:i/>
@@ -494,7 +493,6 @@
         <w:t>. [URI]</w:t>
       </w:r>
     </w:p>
-    <w:bookmarkEnd w:id="2"/>
     <w:p>
       <w:pPr>
         <w:pStyle w:val="RelatedWork"/>
@@ -5246,11 +5244,11 @@
       <w:pPr>
         <w:pStyle w:val="Titlepageinfo"/>
       </w:pPr>
-      <w:bookmarkStart w:id="3" w:name="RelatedWork"/>
+      <w:bookmarkStart w:id="2" w:name="RelatedWork"/>
       <w:r>
         <w:t>Related work</w:t>
       </w:r>
-      <w:bookmarkEnd w:id="3"/>
+      <w:bookmarkEnd w:id="2"/>
       <w:r>
         <w:t>:</w:t>
       </w:r>
@@ -5384,7 +5382,7 @@
       <w:pPr>
         <w:pStyle w:val="Titlepageinfo"/>
       </w:pPr>
-      <w:commentRangeStart w:id="4"/>
+      <w:commentRangeStart w:id="3"/>
       <w:r>
         <w:t>URI patterns:</w:t>
       </w:r>
@@ -5518,13 +5516,13 @@
       <w:r>
         <w:t>(Managed by OASIS TC Administration; please don’t modify.)</w:t>
       </w:r>
-      <w:commentRangeEnd w:id="4"/>
+      <w:commentRangeEnd w:id="3"/>
       <w:r>
         <w:rPr>
           <w:rStyle w:val="CommentReference"/>
           <w:color w:val="333333"/>
         </w:rPr>
-        <w:commentReference w:id="4"/>
+        <w:commentReference w:id="3"/>
       </w:r>
     </w:p>
     <w:p>
@@ -7579,15 +7577,15 @@
       <w:pPr>
         <w:pStyle w:val="Heading1"/>
       </w:pPr>
-      <w:bookmarkStart w:id="5" w:name="_Toc424631595"/>
-      <w:bookmarkStart w:id="6" w:name="_Toc438551100"/>
+      <w:bookmarkStart w:id="4" w:name="_Toc424631595"/>
+      <w:bookmarkStart w:id="5" w:name="_Toc438551100"/>
       <w:bookmarkEnd w:id="0"/>
       <w:r>
         <w:lastRenderedPageBreak/>
         <w:t>Introduction</w:t>
       </w:r>
+      <w:bookmarkEnd w:id="4"/>
       <w:bookmarkEnd w:id="5"/>
-      <w:bookmarkEnd w:id="6"/>
     </w:p>
     <w:p>
       <w:pPr>
@@ -7651,7 +7649,7 @@
         <w:spacing w:after="240"/>
         <w:ind w:right="-270"/>
       </w:pPr>
-      <w:bookmarkStart w:id="7" w:name="_Toc401131317"/>
+      <w:bookmarkStart w:id="6" w:name="_Toc401131317"/>
       <w:r>
         <w:t xml:space="preserve">In Section </w:t>
       </w:r>
@@ -7838,7 +7836,7 @@
       <w:r>
         <w:t xml:space="preserve">. </w:t>
       </w:r>
-      <w:bookmarkEnd w:id="7"/>
+      <w:bookmarkEnd w:id="6"/>
       <w:r>
         <w:t xml:space="preserve">In Section </w:t>
       </w:r>
@@ -8000,11 +7998,11 @@
       <w:pPr>
         <w:pStyle w:val="Heading2"/>
       </w:pPr>
-      <w:bookmarkStart w:id="8" w:name="_Toc412205405"/>
-      <w:bookmarkStart w:id="9" w:name="_Ref412300941"/>
-      <w:bookmarkStart w:id="10" w:name="_Ref412622367"/>
-      <w:bookmarkStart w:id="11" w:name="_Toc424631596"/>
-      <w:bookmarkStart w:id="12" w:name="_Toc438551101"/>
+      <w:bookmarkStart w:id="7" w:name="_Toc412205405"/>
+      <w:bookmarkStart w:id="8" w:name="_Ref412300941"/>
+      <w:bookmarkStart w:id="9" w:name="_Ref412622367"/>
+      <w:bookmarkStart w:id="10" w:name="_Toc424631596"/>
+      <w:bookmarkStart w:id="11" w:name="_Toc438551101"/>
       <w:r>
         <w:t>CybOX</w:t>
       </w:r>
@@ -8017,11 +8015,11 @@
       <w:r>
         <w:t xml:space="preserve"> Specification Documents</w:t>
       </w:r>
+      <w:bookmarkEnd w:id="7"/>
       <w:bookmarkEnd w:id="8"/>
       <w:bookmarkEnd w:id="9"/>
       <w:bookmarkEnd w:id="10"/>
       <w:bookmarkEnd w:id="11"/>
-      <w:bookmarkEnd w:id="12"/>
     </w:p>
     <w:p>
       <w:pPr>
@@ -8132,15 +8130,15 @@
         <w:spacing w:before="360" w:after="60"/>
         <w:ind w:left="540" w:hanging="540"/>
       </w:pPr>
-      <w:bookmarkStart w:id="13" w:name="_Ref394437867"/>
-      <w:bookmarkStart w:id="14" w:name="_Toc426119868"/>
-      <w:bookmarkStart w:id="15" w:name="_Toc438551102"/>
+      <w:bookmarkStart w:id="12" w:name="_Ref394437867"/>
+      <w:bookmarkStart w:id="13" w:name="_Toc426119868"/>
+      <w:bookmarkStart w:id="14" w:name="_Toc438551102"/>
       <w:r>
         <w:t>Document Conventions</w:t>
       </w:r>
+      <w:bookmarkEnd w:id="12"/>
       <w:bookmarkEnd w:id="13"/>
       <w:bookmarkEnd w:id="14"/>
-      <w:bookmarkEnd w:id="15"/>
     </w:p>
     <w:p>
       <w:r>
@@ -8155,17 +8153,17 @@
         </w:tabs>
         <w:spacing w:before="360" w:after="60"/>
       </w:pPr>
-      <w:bookmarkStart w:id="16" w:name="_Toc389570603"/>
-      <w:bookmarkStart w:id="17" w:name="_Toc389581073"/>
-      <w:bookmarkStart w:id="18" w:name="_Toc426119870"/>
-      <w:bookmarkStart w:id="19" w:name="_Toc438551103"/>
+      <w:bookmarkStart w:id="15" w:name="_Toc389570603"/>
+      <w:bookmarkStart w:id="16" w:name="_Toc389581073"/>
+      <w:bookmarkStart w:id="17" w:name="_Toc426119870"/>
+      <w:bookmarkStart w:id="18" w:name="_Toc438551103"/>
       <w:r>
         <w:t>Fonts</w:t>
       </w:r>
+      <w:bookmarkEnd w:id="15"/>
       <w:bookmarkEnd w:id="16"/>
       <w:bookmarkEnd w:id="17"/>
       <w:bookmarkEnd w:id="18"/>
-      <w:bookmarkEnd w:id="19"/>
     </w:p>
     <w:p>
       <w:pPr>
@@ -8549,22 +8547,22 @@
       <w:pPr>
         <w:pStyle w:val="Heading3"/>
       </w:pPr>
-      <w:bookmarkStart w:id="20" w:name="_Ref394486021"/>
-      <w:bookmarkStart w:id="21" w:name="_Toc426119871"/>
-      <w:bookmarkStart w:id="22" w:name="_Toc438551104"/>
+      <w:bookmarkStart w:id="19" w:name="_Ref394486021"/>
+      <w:bookmarkStart w:id="20" w:name="_Toc426119871"/>
+      <w:bookmarkStart w:id="21" w:name="_Toc438551104"/>
       <w:r>
         <w:t>UML Package References</w:t>
       </w:r>
+      <w:bookmarkEnd w:id="19"/>
       <w:bookmarkEnd w:id="20"/>
       <w:bookmarkEnd w:id="21"/>
-      <w:bookmarkEnd w:id="22"/>
     </w:p>
     <w:p>
       <w:pPr>
         <w:spacing w:before="80" w:after="240"/>
       </w:pPr>
-      <w:bookmarkStart w:id="23" w:name="_Toc389570605"/>
-      <w:bookmarkStart w:id="24" w:name="_Toc389581075"/>
+      <w:bookmarkStart w:id="22" w:name="_Toc389570605"/>
+      <w:bookmarkStart w:id="23" w:name="_Toc389581075"/>
       <w:r>
         <w:t xml:space="preserve">Each CybOX data model is captured in a different UML package (e.g., Core package) where the packages together compose the full CybOX UML model.  To refer to a particular class of a specific package, we use the format </w:t>
       </w:r>
@@ -8646,76 +8644,76 @@
       <w:pPr>
         <w:pStyle w:val="Heading3"/>
       </w:pPr>
-      <w:bookmarkStart w:id="25" w:name="_Toc426119872"/>
-      <w:bookmarkStart w:id="26" w:name="_Toc438551105"/>
+      <w:bookmarkStart w:id="24" w:name="_Toc426119872"/>
+      <w:bookmarkStart w:id="25" w:name="_Toc438551105"/>
       <w:r>
         <w:t>UML Diagrams</w:t>
       </w:r>
+      <w:bookmarkEnd w:id="22"/>
       <w:bookmarkEnd w:id="23"/>
       <w:bookmarkEnd w:id="24"/>
       <w:bookmarkEnd w:id="25"/>
+    </w:p>
+    <w:p>
+      <w:pPr>
+        <w:spacing w:before="80" w:after="240"/>
+      </w:pPr>
+      <w:bookmarkStart w:id="26" w:name="_Toc398719452"/>
+      <w:bookmarkStart w:id="27" w:name="_Toc389570606"/>
+      <w:bookmarkStart w:id="28" w:name="_Toc389581076"/>
+      <w:bookmarkStart w:id="29" w:name="_Ref394436861"/>
+      <w:r>
+        <w:t xml:space="preserve">This specification makes use of UML diagrams to visually depict relationships between CybOX Language constructs. Note that the diagrams have been extracted directly from the full UML model for CybOX; they have not been constructed purely for inclusion in the specification documents.  Typically, diagrams are included for the primary class of a data model, and for any other class where the visualization of its relationships between other classes would be useful.  This implies that there will be very few diagrams for classes whose only properties are either a data type or a class from the CybOX Common data model.  </w:t>
+      </w:r>
+      <w:r>
+        <w:t>Other diagrams that are included correspond to classes that specialize a superclass and abstract or generalized classes that are extended by one or more subclasses</w:t>
+      </w:r>
+      <w:r>
+        <w:t>.</w:t>
+      </w:r>
+    </w:p>
+    <w:p>
+      <w:pPr>
+        <w:spacing w:before="80" w:after="240"/>
+      </w:pPr>
+      <w:r>
+        <w:t>In UML diagrams, classes are often presented with their attributes elided, to avoid clutter.  The fully described class can usually be found in a related diagram.  A class presented with an empty section at the bottom of the icon indicates that there are no attributes other than those that are visualized using associations.</w:t>
+      </w:r>
+    </w:p>
+    <w:p>
+      <w:pPr>
+        <w:pStyle w:val="Heading4"/>
+      </w:pPr>
+      <w:bookmarkStart w:id="30" w:name="_Toc426119873"/>
+      <w:bookmarkStart w:id="31" w:name="_Toc438551106"/>
+      <w:r>
+        <w:t>Class Properties</w:t>
+      </w:r>
       <w:bookmarkEnd w:id="26"/>
+      <w:bookmarkEnd w:id="30"/>
+      <w:bookmarkEnd w:id="31"/>
     </w:p>
     <w:p>
       <w:pPr>
         <w:spacing w:before="80" w:after="240"/>
       </w:pPr>
-      <w:bookmarkStart w:id="27" w:name="_Toc398719452"/>
-      <w:bookmarkStart w:id="28" w:name="_Toc389570606"/>
-      <w:bookmarkStart w:id="29" w:name="_Toc389581076"/>
-      <w:bookmarkStart w:id="30" w:name="_Ref394436861"/>
-      <w:r>
-        <w:t xml:space="preserve">This specification makes use of UML diagrams to visually depict relationships between CybOX Language constructs. Note that the diagrams have been extracted directly from the full UML model for CybOX; they have not been constructed purely for inclusion in the specification documents.  Typically, diagrams are included for the primary class of a data model, and for any other class where the visualization of its relationships between other classes would be useful.  This implies that there will be very few diagrams for classes whose only properties are either a data type or a class from the CybOX Common data model.  </w:t>
-      </w:r>
-      <w:r>
-        <w:t>Other diagrams that are included correspond to classes that specialize a superclass and abstract or generalized classes that are extended by one or more subclasses</w:t>
-      </w:r>
-      <w:r>
-        <w:t>.</w:t>
-      </w:r>
-    </w:p>
-    <w:p>
-      <w:pPr>
-        <w:spacing w:before="80" w:after="240"/>
-      </w:pPr>
-      <w:r>
-        <w:t>In UML diagrams, classes are often presented with their attributes elided, to avoid clutter.  The fully described class can usually be found in a related diagram.  A class presented with an empty section at the bottom of the icon indicates that there are no attributes other than those that are visualized using associations.</w:t>
+      <w:r>
+        <w:t xml:space="preserve">Generally, a class property can be shown in a UML diagram as either an attribute or an association (i.e., the distinction between attributes and associations is somewhat subjective).  In order to make the size of UML diagrams in the specifications manageable, we have chosen to capture most properties as attributes and to capture only higher level properties as associations, especially in the main top-level component diagrams.  In particular, we will always capture properties of UML data types as attributes.    </w:t>
       </w:r>
     </w:p>
     <w:p>
       <w:pPr>
         <w:pStyle w:val="Heading4"/>
       </w:pPr>
-      <w:bookmarkStart w:id="31" w:name="_Toc426119873"/>
-      <w:bookmarkStart w:id="32" w:name="_Toc438551106"/>
-      <w:r>
-        <w:t>Class Properties</w:t>
-      </w:r>
-      <w:bookmarkEnd w:id="27"/>
-      <w:bookmarkEnd w:id="31"/>
+      <w:bookmarkStart w:id="32" w:name="_Toc398719453"/>
+      <w:bookmarkStart w:id="33" w:name="_Toc426119874"/>
+      <w:bookmarkStart w:id="34" w:name="_Toc438551107"/>
+      <w:r>
+        <w:t>Diagram Icons and Arrow Types</w:t>
+      </w:r>
       <w:bookmarkEnd w:id="32"/>
-    </w:p>
-    <w:p>
-      <w:pPr>
-        <w:spacing w:before="80" w:after="240"/>
-      </w:pPr>
-      <w:r>
-        <w:t xml:space="preserve">Generally, a class property can be shown in a UML diagram as either an attribute or an association (i.e., the distinction between attributes and associations is somewhat subjective).  In order to make the size of UML diagrams in the specifications manageable, we have chosen to capture most properties as attributes and to capture only higher level properties as associations, especially in the main top-level component diagrams.  In particular, we will always capture properties of UML data types as attributes.    </w:t>
-      </w:r>
-    </w:p>
-    <w:p>
-      <w:pPr>
-        <w:pStyle w:val="Heading4"/>
-      </w:pPr>
-      <w:bookmarkStart w:id="33" w:name="_Toc398719453"/>
-      <w:bookmarkStart w:id="34" w:name="_Toc426119874"/>
-      <w:bookmarkStart w:id="35" w:name="_Toc438551107"/>
-      <w:r>
-        <w:t>Diagram Icons and Arrow Types</w:t>
-      </w:r>
       <w:bookmarkEnd w:id="33"/>
       <w:bookmarkEnd w:id="34"/>
-      <w:bookmarkEnd w:id="35"/>
     </w:p>
     <w:p>
       <w:pPr>
@@ -8809,32 +8807,58 @@
         <w:spacing w:after="120"/>
         <w:jc w:val="center"/>
       </w:pPr>
-      <w:bookmarkStart w:id="36" w:name="_Ref397637630"/>
-      <w:bookmarkStart w:id="37" w:name="_Toc426119876"/>
+      <w:bookmarkStart w:id="35" w:name="_Ref397637630"/>
+      <w:bookmarkStart w:id="36" w:name="_Toc426119876"/>
       <w:r>
         <w:lastRenderedPageBreak/>
         <w:t xml:space="preserve">Table </w:t>
       </w:r>
-      <w:fldSimple w:instr=" STYLEREF 1 \s ">
-        <w:r>
-          <w:rPr>
-            <w:noProof/>
-          </w:rPr>
-          <w:t>1</w:t>
-        </w:r>
-      </w:fldSimple>
+      <w:r>
+        <w:fldChar w:fldCharType="begin"/>
+      </w:r>
+      <w:r>
+        <w:instrText xml:space="preserve"> STYLEREF 1 \s </w:instrText>
+      </w:r>
+      <w:r>
+        <w:fldChar w:fldCharType="separate"/>
+      </w:r>
+      <w:r>
+        <w:rPr>
+          <w:noProof/>
+        </w:rPr>
+        <w:t>1</w:t>
+      </w:r>
+      <w:r>
+        <w:rPr>
+          <w:noProof/>
+        </w:rPr>
+        <w:fldChar w:fldCharType="end"/>
+      </w:r>
       <w:r>
         <w:noBreakHyphen/>
       </w:r>
-      <w:fldSimple w:instr=" SEQ Table \* ARABIC \s 1 ">
-        <w:r>
-          <w:rPr>
-            <w:noProof/>
-          </w:rPr>
-          <w:t>1</w:t>
-        </w:r>
-      </w:fldSimple>
-      <w:bookmarkEnd w:id="36"/>
+      <w:r>
+        <w:fldChar w:fldCharType="begin"/>
+      </w:r>
+      <w:r>
+        <w:instrText xml:space="preserve"> SEQ Table \* ARABIC \s 1 </w:instrText>
+      </w:r>
+      <w:r>
+        <w:fldChar w:fldCharType="separate"/>
+      </w:r>
+      <w:r>
+        <w:rPr>
+          <w:noProof/>
+        </w:rPr>
+        <w:t>1</w:t>
+      </w:r>
+      <w:r>
+        <w:rPr>
+          <w:noProof/>
+        </w:rPr>
+        <w:fldChar w:fldCharType="end"/>
+      </w:r>
+      <w:bookmarkEnd w:id="35"/>
       <w:r>
         <w:t xml:space="preserve">.  </w:t>
       </w:r>
@@ -9081,7 +9105,7 @@
                 <v:shape id="_x0000_i1025" type="#_x0000_t75" style="width:24pt;height:21pt" o:ole="">
                   <v:imagedata r:id="rId26" o:title=""/>
                 </v:shape>
-                <o:OLEObject Type="Embed" ProgID="PBrush" ShapeID="_x0000_i1025" DrawAspect="Content" ObjectID="_1523092516" r:id="rId27"/>
+                <o:OLEObject Type="Embed" ProgID="PBrush" ShapeID="_x0000_i1025" DrawAspect="Content" ObjectID="_1523098905" r:id="rId27"/>
               </w:object>
             </w:r>
           </w:p>
@@ -9234,10 +9258,10 @@
             </w:pPr>
             <w:r>
               <w:object w:dxaOrig="270" w:dyaOrig="195" w14:anchorId="67979E53">
-                <v:shape id="_x0000_i1026" type="#_x0000_t75" style="width:14.25pt;height:14.25pt" o:ole="">
+                <v:shape id="_x0000_i1026" type="#_x0000_t75" style="width:14.5pt;height:14.5pt" o:ole="">
                   <v:imagedata r:id="rId29" o:title=""/>
                 </v:shape>
-                <o:OLEObject Type="Embed" ProgID="PBrush" ShapeID="_x0000_i1026" DrawAspect="Content" ObjectID="_1523092517" r:id="rId30"/>
+                <o:OLEObject Type="Embed" ProgID="PBrush" ShapeID="_x0000_i1026" DrawAspect="Content" ObjectID="_1523098906" r:id="rId30"/>
               </w:object>
             </w:r>
           </w:p>
@@ -9294,10 +9318,10 @@
             </w:pPr>
             <w:r>
               <w:object w:dxaOrig="210" w:dyaOrig="150" w14:anchorId="3EA1BE14">
-                <v:shape id="_x0000_i1027" type="#_x0000_t75" style="width:14.25pt;height:14.25pt" o:ole="">
+                <v:shape id="_x0000_i1027" type="#_x0000_t75" style="width:14pt;height:14.5pt" o:ole="">
                   <v:imagedata r:id="rId31" o:title=""/>
                 </v:shape>
-                <o:OLEObject Type="Embed" ProgID="PBrush" ShapeID="_x0000_i1027" DrawAspect="Content" ObjectID="_1523092518" r:id="rId32"/>
+                <o:OLEObject Type="Embed" ProgID="PBrush" ShapeID="_x0000_i1027" DrawAspect="Content" ObjectID="_1523098907" r:id="rId32"/>
               </w:object>
             </w:r>
           </w:p>
@@ -9414,9 +9438,9 @@
                     </wp:anchor>
                   </w:drawing>
                 </mc:Choice>
-                <mc:Fallback xmlns:mo="http://schemas.microsoft.com/office/mac/office/2008/main" xmlns:mv="urn:schemas-microsoft-com:mac:vml">
+                <mc:Fallback>
                   <w:pict>
-                    <v:shapetype w14:anchorId="58219254" id="_x0000_t32" coordsize="21600,21600" o:spt="32" o:oned="t" path="m,l21600,21600e" filled="f">
+                    <v:shapetype w14:anchorId="347B04C0" id="_x0000_t32" coordsize="21600,21600" o:spt="32" o:oned="t" path="m,l21600,21600e" filled="f">
                       <v:path arrowok="t" fillok="f" o:connecttype="none"/>
                       <o:lock v:ext="edit" shapetype="t"/>
                     </v:shapetype>
@@ -9480,10 +9504,10 @@
                 <w:color w:val="000000" w:themeColor="text1"/>
               </w:rPr>
               <w:object w:dxaOrig="1140" w:dyaOrig="780" w14:anchorId="5E05DCA1">
-                <v:shape id="_x0000_i1028" type="#_x0000_t75" style="width:57.75pt;height:35.25pt" o:ole="">
+                <v:shape id="_x0000_i1028" type="#_x0000_t75" style="width:57.5pt;height:35.5pt" o:ole="">
                   <v:imagedata r:id="rId33" o:title=""/>
                 </v:shape>
-                <o:OLEObject Type="Embed" ProgID="PBrush" ShapeID="_x0000_i1028" DrawAspect="Content" ObjectID="_1523092519" r:id="rId34"/>
+                <o:OLEObject Type="Embed" ProgID="PBrush" ShapeID="_x0000_i1028" DrawAspect="Content" ObjectID="_1523098908" r:id="rId34"/>
               </w:object>
             </w:r>
           </w:p>
@@ -9519,15 +9543,15 @@
       <w:pPr>
         <w:pStyle w:val="Heading3"/>
       </w:pPr>
-      <w:bookmarkStart w:id="38" w:name="_Toc438551108"/>
+      <w:bookmarkStart w:id="37" w:name="_Toc438551108"/>
       <w:r>
         <w:t>Property Table Notation</w:t>
       </w:r>
+      <w:bookmarkEnd w:id="27"/>
       <w:bookmarkEnd w:id="28"/>
       <w:bookmarkEnd w:id="29"/>
-      <w:bookmarkEnd w:id="30"/>
+      <w:bookmarkEnd w:id="36"/>
       <w:bookmarkEnd w:id="37"/>
-      <w:bookmarkEnd w:id="38"/>
     </w:p>
     <w:p>
       <w:pPr>
@@ -9693,15 +9717,15 @@
       <w:pPr>
         <w:pStyle w:val="Heading3"/>
       </w:pPr>
-      <w:bookmarkStart w:id="39" w:name="_Toc412205415"/>
-      <w:bookmarkStart w:id="40" w:name="_Toc426119877"/>
-      <w:bookmarkStart w:id="41" w:name="_Toc438551109"/>
+      <w:bookmarkStart w:id="38" w:name="_Toc412205415"/>
+      <w:bookmarkStart w:id="39" w:name="_Toc426119877"/>
+      <w:bookmarkStart w:id="40" w:name="_Toc438551109"/>
       <w:r>
         <w:t>Property and Class Descriptions</w:t>
       </w:r>
+      <w:bookmarkEnd w:id="38"/>
       <w:bookmarkEnd w:id="39"/>
       <w:bookmarkEnd w:id="40"/>
-      <w:bookmarkEnd w:id="41"/>
     </w:p>
     <w:p>
       <w:pPr>
@@ -10189,15 +10213,15 @@
       <w:pPr>
         <w:pStyle w:val="Heading2"/>
       </w:pPr>
-      <w:bookmarkStart w:id="42" w:name="_Ref428537349"/>
-      <w:bookmarkStart w:id="43" w:name="_Toc427275785"/>
-      <w:bookmarkStart w:id="44" w:name="_Toc438551110"/>
+      <w:bookmarkStart w:id="41" w:name="_Ref428537349"/>
+      <w:bookmarkStart w:id="42" w:name="_Toc427275785"/>
+      <w:bookmarkStart w:id="43" w:name="_Toc438551110"/>
       <w:r>
         <w:t>Terminology</w:t>
       </w:r>
+      <w:bookmarkEnd w:id="41"/>
       <w:bookmarkEnd w:id="42"/>
       <w:bookmarkEnd w:id="43"/>
-      <w:bookmarkEnd w:id="44"/>
     </w:p>
     <w:p>
       <w:r>
@@ -10383,43 +10407,43 @@
       <w:pPr>
         <w:pStyle w:val="Heading2"/>
       </w:pPr>
-      <w:bookmarkStart w:id="45" w:name="_Ref7502892"/>
-      <w:bookmarkStart w:id="46" w:name="_Toc12011611"/>
-      <w:bookmarkStart w:id="47" w:name="_Toc85472894"/>
-      <w:bookmarkStart w:id="48" w:name="_Toc287332008"/>
-      <w:bookmarkStart w:id="49" w:name="_Toc427275786"/>
-      <w:bookmarkStart w:id="50" w:name="_Toc438551111"/>
+      <w:bookmarkStart w:id="44" w:name="_Ref7502892"/>
+      <w:bookmarkStart w:id="45" w:name="_Toc12011611"/>
+      <w:bookmarkStart w:id="46" w:name="_Toc85472894"/>
+      <w:bookmarkStart w:id="47" w:name="_Toc287332008"/>
+      <w:bookmarkStart w:id="48" w:name="_Toc427275786"/>
+      <w:bookmarkStart w:id="49" w:name="_Toc438551111"/>
       <w:r>
         <w:t>Normative</w:t>
       </w:r>
+      <w:bookmarkEnd w:id="44"/>
       <w:bookmarkEnd w:id="45"/>
+      <w:r>
+        <w:t xml:space="preserve"> References</w:t>
+      </w:r>
       <w:bookmarkEnd w:id="46"/>
-      <w:r>
-        <w:t xml:space="preserve"> References</w:t>
-      </w:r>
       <w:bookmarkEnd w:id="47"/>
       <w:bookmarkEnd w:id="48"/>
       <w:bookmarkEnd w:id="49"/>
+    </w:p>
+    <w:p>
+      <w:pPr>
+        <w:pStyle w:val="Ref"/>
+      </w:pPr>
+      <w:r>
+        <w:rPr>
+          <w:rStyle w:val="Refterm"/>
+        </w:rPr>
+        <w:t>[</w:t>
+      </w:r>
+      <w:bookmarkStart w:id="50" w:name="rfc2119"/>
+      <w:r>
+        <w:rPr>
+          <w:rStyle w:val="Refterm"/>
+        </w:rPr>
+        <w:t>RFC2119</w:t>
+      </w:r>
       <w:bookmarkEnd w:id="50"/>
-    </w:p>
-    <w:p>
-      <w:pPr>
-        <w:pStyle w:val="Ref"/>
-      </w:pPr>
-      <w:r>
-        <w:rPr>
-          <w:rStyle w:val="Refterm"/>
-        </w:rPr>
-        <w:t>[</w:t>
-      </w:r>
-      <w:bookmarkStart w:id="51" w:name="rfc2119"/>
-      <w:r>
-        <w:rPr>
-          <w:rStyle w:val="Refterm"/>
-        </w:rPr>
-        <w:t>RFC2119</w:t>
-      </w:r>
-      <w:bookmarkEnd w:id="51"/>
       <w:r>
         <w:rPr>
           <w:rStyle w:val="Refterm"/>
@@ -10452,14 +10476,14 @@
       <w:pPr>
         <w:pStyle w:val="Heading1"/>
       </w:pPr>
-      <w:bookmarkStart w:id="52" w:name="_Ref428537380"/>
-      <w:bookmarkStart w:id="53" w:name="_Toc438551112"/>
+      <w:bookmarkStart w:id="51" w:name="_Ref428537380"/>
+      <w:bookmarkStart w:id="52" w:name="_Toc438551112"/>
       <w:r>
         <w:lastRenderedPageBreak/>
         <w:t>Background Information</w:t>
       </w:r>
+      <w:bookmarkEnd w:id="51"/>
       <w:bookmarkEnd w:id="52"/>
-      <w:bookmarkEnd w:id="53"/>
     </w:p>
     <w:p>
       <w:r>
@@ -10529,13 +10553,13 @@
         <w:spacing w:before="360" w:after="60"/>
         <w:ind w:left="540" w:hanging="540"/>
       </w:pPr>
-      <w:bookmarkStart w:id="54" w:name="_Toc426119879"/>
-      <w:bookmarkStart w:id="55" w:name="_Toc438551113"/>
+      <w:bookmarkStart w:id="53" w:name="_Toc426119879"/>
+      <w:bookmarkStart w:id="54" w:name="_Toc438551113"/>
       <w:r>
         <w:t>Cyber Observables</w:t>
       </w:r>
+      <w:bookmarkEnd w:id="53"/>
       <w:bookmarkEnd w:id="54"/>
-      <w:bookmarkEnd w:id="55"/>
     </w:p>
     <w:p>
       <w:pPr>
@@ -10559,13 +10583,13 @@
         <w:spacing w:before="360" w:after="60"/>
         <w:ind w:left="540" w:hanging="540"/>
       </w:pPr>
-      <w:bookmarkStart w:id="56" w:name="_Toc438551114"/>
-      <w:bookmarkStart w:id="57" w:name="_Toc287332011"/>
-      <w:bookmarkStart w:id="58" w:name="_Toc409437263"/>
+      <w:bookmarkStart w:id="55" w:name="_Toc438551114"/>
+      <w:bookmarkStart w:id="56" w:name="_Toc287332011"/>
+      <w:bookmarkStart w:id="57" w:name="_Toc409437263"/>
       <w:r>
         <w:t>Objects</w:t>
       </w:r>
-      <w:bookmarkEnd w:id="56"/>
+      <w:bookmarkEnd w:id="55"/>
     </w:p>
     <w:p>
       <w:r>
@@ -10586,28 +10610,28 @@
       <w:pPr>
         <w:pStyle w:val="Heading1"/>
       </w:pPr>
-      <w:bookmarkStart w:id="59" w:name="_Ref435624699"/>
-      <w:bookmarkStart w:id="60" w:name="_Ref435625168"/>
-      <w:bookmarkStart w:id="61" w:name="_Ref435625637"/>
-      <w:bookmarkStart w:id="62" w:name="_Toc438551115"/>
+      <w:bookmarkStart w:id="58" w:name="_Ref435624699"/>
+      <w:bookmarkStart w:id="59" w:name="_Ref435625168"/>
+      <w:bookmarkStart w:id="60" w:name="_Ref435625637"/>
+      <w:bookmarkStart w:id="61" w:name="_Toc438551115"/>
       <w:r>
         <w:lastRenderedPageBreak/>
         <w:t>Data Model</w:t>
       </w:r>
+      <w:bookmarkEnd w:id="58"/>
       <w:bookmarkEnd w:id="59"/>
       <w:bookmarkEnd w:id="60"/>
       <w:bookmarkEnd w:id="61"/>
+    </w:p>
+    <w:p>
+      <w:pPr>
+        <w:pStyle w:val="Heading2"/>
+      </w:pPr>
+      <w:bookmarkStart w:id="62" w:name="_Toc438551116"/>
+      <w:r>
+        <w:t>LibraryObjectType Class</w:t>
+      </w:r>
       <w:bookmarkEnd w:id="62"/>
-    </w:p>
-    <w:p>
-      <w:pPr>
-        <w:pStyle w:val="Heading2"/>
-      </w:pPr>
-      <w:bookmarkStart w:id="63" w:name="_Toc438551116"/>
-      <w:r>
-        <w:t>LibraryObjectType Class</w:t>
-      </w:r>
-      <w:bookmarkEnd w:id="63"/>
     </w:p>
     <w:p>
       <w:pPr>
@@ -10788,30 +10812,56 @@
         <w:spacing w:after="240"/>
         <w:jc w:val="center"/>
       </w:pPr>
-      <w:bookmarkStart w:id="64" w:name="_Ref395023936"/>
+      <w:bookmarkStart w:id="63" w:name="_Ref395023936"/>
       <w:r>
         <w:t xml:space="preserve">Figure </w:t>
       </w:r>
-      <w:fldSimple w:instr=" STYLEREF 1 \s ">
-        <w:r>
-          <w:rPr>
-            <w:noProof/>
-          </w:rPr>
-          <w:t>3</w:t>
-        </w:r>
-      </w:fldSimple>
+      <w:r>
+        <w:fldChar w:fldCharType="begin"/>
+      </w:r>
+      <w:r>
+        <w:instrText xml:space="preserve"> STYLEREF 1 \s </w:instrText>
+      </w:r>
+      <w:r>
+        <w:fldChar w:fldCharType="separate"/>
+      </w:r>
+      <w:r>
+        <w:rPr>
+          <w:noProof/>
+        </w:rPr>
+        <w:t>3</w:t>
+      </w:r>
+      <w:r>
+        <w:rPr>
+          <w:noProof/>
+        </w:rPr>
+        <w:fldChar w:fldCharType="end"/>
+      </w:r>
       <w:r>
         <w:noBreakHyphen/>
       </w:r>
-      <w:fldSimple w:instr=" SEQ Figure \* ARABIC \s 1 ">
-        <w:r>
-          <w:rPr>
-            <w:noProof/>
-          </w:rPr>
-          <w:t>1</w:t>
-        </w:r>
-      </w:fldSimple>
-      <w:bookmarkEnd w:id="64"/>
+      <w:r>
+        <w:fldChar w:fldCharType="begin"/>
+      </w:r>
+      <w:r>
+        <w:instrText xml:space="preserve"> SEQ Figure \* ARABIC \s 1 </w:instrText>
+      </w:r>
+      <w:r>
+        <w:fldChar w:fldCharType="separate"/>
+      </w:r>
+      <w:r>
+        <w:rPr>
+          <w:noProof/>
+        </w:rPr>
+        <w:t>1</w:t>
+      </w:r>
+      <w:r>
+        <w:rPr>
+          <w:noProof/>
+        </w:rPr>
+        <w:fldChar w:fldCharType="end"/>
+      </w:r>
+      <w:bookmarkEnd w:id="63"/>
       <w:r>
         <w:t xml:space="preserve">. UML diagram of the </w:t>
       </w:r>
@@ -10925,30 +10975,56 @@
         <w:pStyle w:val="tablecaption"/>
         <w:jc w:val="center"/>
       </w:pPr>
-      <w:bookmarkStart w:id="65" w:name="_Ref435625926"/>
+      <w:bookmarkStart w:id="64" w:name="_Ref435625926"/>
       <w:r>
         <w:t xml:space="preserve">Table </w:t>
       </w:r>
-      <w:fldSimple w:instr=" STYLEREF 1 \s ">
-        <w:r>
-          <w:rPr>
-            <w:noProof/>
-          </w:rPr>
-          <w:t>3</w:t>
-        </w:r>
-      </w:fldSimple>
+      <w:r>
+        <w:fldChar w:fldCharType="begin"/>
+      </w:r>
+      <w:r>
+        <w:instrText xml:space="preserve"> STYLEREF 1 \s </w:instrText>
+      </w:r>
+      <w:r>
+        <w:fldChar w:fldCharType="separate"/>
+      </w:r>
+      <w:r>
+        <w:rPr>
+          <w:noProof/>
+        </w:rPr>
+        <w:t>3</w:t>
+      </w:r>
+      <w:r>
+        <w:rPr>
+          <w:noProof/>
+        </w:rPr>
+        <w:fldChar w:fldCharType="end"/>
+      </w:r>
       <w:r>
         <w:noBreakHyphen/>
       </w:r>
-      <w:fldSimple w:instr=" SEQ Table \* ARABIC \s 1 ">
-        <w:r>
-          <w:rPr>
-            <w:noProof/>
-          </w:rPr>
-          <w:t>1</w:t>
-        </w:r>
-      </w:fldSimple>
-      <w:bookmarkEnd w:id="65"/>
+      <w:r>
+        <w:fldChar w:fldCharType="begin"/>
+      </w:r>
+      <w:r>
+        <w:instrText xml:space="preserve"> SEQ Table \* ARABIC \s 1 </w:instrText>
+      </w:r>
+      <w:r>
+        <w:fldChar w:fldCharType="separate"/>
+      </w:r>
+      <w:r>
+        <w:rPr>
+          <w:noProof/>
+        </w:rPr>
+        <w:t>1</w:t>
+      </w:r>
+      <w:r>
+        <w:rPr>
+          <w:noProof/>
+        </w:rPr>
+        <w:fldChar w:fldCharType="end"/>
+      </w:r>
+      <w:bookmarkEnd w:id="64"/>
       <w:r>
         <w:t xml:space="preserve">. </w:t>
       </w:r>
@@ -11418,7 +11494,13 @@
               <w:t>Size</w:t>
             </w:r>
             <w:r>
-              <w:t xml:space="preserve"> property specifies the size of the library, in bytes.</w:t>
+              <w:t xml:space="preserve"> property sp</w:t>
+            </w:r>
+            <w:r>
+              <w:t>ecifies the size of the library</w:t>
+            </w:r>
+            <w:r>
+              <w:t xml:space="preserve"> in bytes.</w:t>
             </w:r>
           </w:p>
         </w:tc>
@@ -11847,14 +11929,14 @@
       <w:pPr>
         <w:pStyle w:val="Heading2"/>
       </w:pPr>
-      <w:bookmarkStart w:id="66" w:name="_Toc438551117"/>
+      <w:bookmarkStart w:id="65" w:name="_Toc438551117"/>
       <w:r>
         <w:t xml:space="preserve">LibraryType </w:t>
       </w:r>
       <w:r>
         <w:t>Data Type</w:t>
       </w:r>
-      <w:bookmarkEnd w:id="66"/>
+      <w:bookmarkEnd w:id="65"/>
     </w:p>
     <w:p>
       <w:pPr>
@@ -11913,18 +11995,18 @@
         <w:t>data type</w:t>
       </w:r>
       <w:r>
-        <w:t>, in order to permit complex (i.e. regular-expression based) specifications.</w:t>
+        <w:t xml:space="preserve"> in order to permit complex (i.e. regular-expression based) specifications.</w:t>
       </w:r>
     </w:p>
     <w:p>
       <w:pPr>
         <w:pStyle w:val="Heading2"/>
       </w:pPr>
-      <w:bookmarkStart w:id="67" w:name="_Toc438551118"/>
+      <w:bookmarkStart w:id="66" w:name="_Toc438551118"/>
       <w:r>
         <w:t>LibraryTypeEnum Enumeration</w:t>
       </w:r>
-      <w:bookmarkEnd w:id="67"/>
+      <w:bookmarkEnd w:id="66"/>
     </w:p>
     <w:p>
       <w:pPr>
@@ -11985,7 +12067,14 @@
           <w:b/>
           <w:color w:val="0000EE"/>
         </w:rPr>
-        <w:t xml:space="preserve">Table </w:t>
+        <w:t>Table</w:t>
+      </w:r>
+      <w:r>
+        <w:rPr>
+          <w:b/>
+          <w:color w:val="0000EE"/>
+        </w:rPr>
+        <w:t xml:space="preserve"> </w:t>
       </w:r>
       <w:r>
         <w:rPr>
@@ -12026,30 +12115,61 @@
         <w:pStyle w:val="tablecaption"/>
         <w:jc w:val="center"/>
       </w:pPr>
-      <w:bookmarkStart w:id="68" w:name="_Ref435625944"/>
+      <w:bookmarkStart w:id="67" w:name="_Ref435625944"/>
+      <w:bookmarkStart w:id="68" w:name="_GoBack"/>
+      <w:bookmarkEnd w:id="68"/>
       <w:r>
         <w:t xml:space="preserve">Table </w:t>
       </w:r>
-      <w:fldSimple w:instr=" STYLEREF 1 \s ">
-        <w:r>
-          <w:rPr>
-            <w:noProof/>
-          </w:rPr>
-          <w:t>3</w:t>
-        </w:r>
-      </w:fldSimple>
+      <w:r>
+        <w:fldChar w:fldCharType="begin"/>
+      </w:r>
+      <w:r>
+        <w:instrText xml:space="preserve"> STYLEREF 1 \s </w:instrText>
+      </w:r>
+      <w:r>
+        <w:fldChar w:fldCharType="separate"/>
+      </w:r>
+      <w:r>
+        <w:rPr>
+          <w:noProof/>
+        </w:rPr>
+        <w:t>3</w:t>
+      </w:r>
+      <w:r>
+        <w:rPr>
+          <w:noProof/>
+        </w:rPr>
+        <w:fldChar w:fldCharType="end"/>
+      </w:r>
       <w:r>
         <w:noBreakHyphen/>
       </w:r>
-      <w:fldSimple w:instr=" SEQ Table \* ARABIC \s 1 ">
-        <w:r>
-          <w:rPr>
-            <w:noProof/>
-          </w:rPr>
-          <w:t>2</w:t>
-        </w:r>
-      </w:fldSimple>
-      <w:bookmarkEnd w:id="68"/>
+      <w:r>
+        <w:fldChar w:fldCharType="begin"/>
+      </w:r>
+      <w:r>
+        <w:instrText xml:space="preserve"> SEQ Table \* ARABIC \</w:instrText>
+      </w:r>
+      <w:r>
+        <w:instrText xml:space="preserve">s 1 </w:instrText>
+      </w:r>
+      <w:r>
+        <w:fldChar w:fldCharType="separate"/>
+      </w:r>
+      <w:r>
+        <w:rPr>
+          <w:noProof/>
+        </w:rPr>
+        <w:t>2</w:t>
+      </w:r>
+      <w:r>
+        <w:rPr>
+          <w:noProof/>
+        </w:rPr>
+        <w:fldChar w:fldCharType="end"/>
+      </w:r>
+      <w:bookmarkEnd w:id="67"/>
       <w:r>
         <w:t xml:space="preserve">. </w:t>
       </w:r>
@@ -12403,8 +12523,8 @@
         <w:lastRenderedPageBreak/>
         <w:t>Conformance</w:t>
       </w:r>
+      <w:bookmarkEnd w:id="56"/>
       <w:bookmarkEnd w:id="57"/>
-      <w:bookmarkEnd w:id="58"/>
       <w:bookmarkEnd w:id="69"/>
       <w:bookmarkEnd w:id="70"/>
     </w:p>
@@ -12979,7 +13099,7 @@
 
 <file path=word/comments.xml><?xml version="1.0" encoding="utf-8"?>
 <w:comments xmlns:wpc="http://schemas.microsoft.com/office/word/2010/wordprocessingCanvas" xmlns:cx="http://schemas.microsoft.com/office/drawing/2014/chartex" xmlns:cx1="http://schemas.microsoft.com/office/drawing/2015/9/8/chartex" xmlns:mc="http://schemas.openxmlformats.org/markup-compatibility/2006" xmlns:o="urn:schemas-microsoft-com:office:office" xmlns:r="http://schemas.openxmlformats.org/officeDocument/2006/relationships" xmlns:m="http://schemas.openxmlformats.org/officeDocument/2006/math" xmlns:v="urn:schemas-microsoft-com:vml" xmlns:wp14="http://schemas.microsoft.com/office/word/2010/wordprocessingDrawing" xmlns:wp="http://schemas.openxmlformats.org/drawingml/2006/wordprocessingDrawing" xmlns:w10="urn:schemas-microsoft-com:office:word" xmlns:w="http://schemas.openxmlformats.org/wordprocessingml/2006/main" xmlns:w14="http://schemas.microsoft.com/office/word/2010/wordml" xmlns:w15="http://schemas.microsoft.com/office/word/2012/wordml" xmlns:w16se="http://schemas.microsoft.com/office/word/2015/wordml/symex" xmlns:wpg="http://schemas.microsoft.com/office/word/2010/wordprocessingGroup" xmlns:wpi="http://schemas.microsoft.com/office/word/2010/wordprocessingInk" xmlns:wne="http://schemas.microsoft.com/office/word/2006/wordml" xmlns:wps="http://schemas.microsoft.com/office/word/2010/wordprocessingShape" mc:Ignorable="w14 w15 w16se wp14">
-  <w:comment w:id="4" w:author="Rothenberg, David B." w:date="2015-11-18T15:12:00Z" w:initials="RDB">
+  <w:comment w:id="3" w:author="Rothenberg, David B." w:date="2015-11-18T15:12:00Z" w:initials="RDB">
     <w:p>
       <w:pPr>
         <w:pStyle w:val="CommentText"/>
@@ -13198,7 +13318,7 @@
         <w:sz w:val="16"/>
         <w:szCs w:val="16"/>
       </w:rPr>
-      <w:t>5</w:t>
+      <w:t>10</w:t>
     </w:r>
     <w:r>
       <w:rPr>
@@ -13436,7 +13556,7 @@
         <w:sz w:val="16"/>
         <w:szCs w:val="16"/>
       </w:rPr>
-      <w:t>16</w:t>
+      <w:t>13</w:t>
     </w:r>
     <w:r>
       <w:rPr>
@@ -14352,15 +14472,6 @@
   </w:num>
   <w:num w:numId="10">
     <w:abstractNumId w:val="1"/>
-    <w:lvlOverride w:ilvl="0"/>
-    <w:lvlOverride w:ilvl="1"/>
-    <w:lvlOverride w:ilvl="2"/>
-    <w:lvlOverride w:ilvl="3"/>
-    <w:lvlOverride w:ilvl="4"/>
-    <w:lvlOverride w:ilvl="5"/>
-    <w:lvlOverride w:ilvl="6"/>
-    <w:lvlOverride w:ilvl="7"/>
-    <w:lvlOverride w:ilvl="8"/>
   </w:num>
 </w:numbering>
 </file>
@@ -15973,7 +16084,7 @@
 </file>
 
 <file path=customXml/itemProps1.xml><?xml version="1.0" encoding="utf-8"?>
-<ds:datastoreItem xmlns:ds="http://schemas.openxmlformats.org/officeDocument/2006/customXml" ds:itemID="{AF2BE231-9706-4EB3-97E6-3BF42726F025}">
+<ds:datastoreItem xmlns:ds="http://schemas.openxmlformats.org/officeDocument/2006/customXml" ds:itemID="{01465B73-1AF6-4EBE-9F7E-71CD4E72EC76}">
   <ds:schemaRefs>
     <ds:schemaRef ds:uri="http://schemas.openxmlformats.org/officeDocument/2006/bibliography"/>
   </ds:schemaRefs>

</xml_diff>

<commit_message>
updated copyright, fixed Appendicies, added text for 2.2
</commit_message>
<xml_diff>
--- a/documents/DRAFT-cybox-v2.1.1-wd01-part31-library.docx
+++ b/documents/DRAFT-cybox-v2.1.1-wd01-part31-library.docx
@@ -11,6 +11,7 @@
           <w:szCs w:val="28"/>
         </w:rPr>
       </w:pPr>
+      <w:proofErr w:type="spellStart"/>
       <w:r>
         <w:rPr>
           <w:sz w:val="28"/>
@@ -26,6 +27,7 @@
         </w:rPr>
         <w:t>TM</w:t>
       </w:r>
+      <w:proofErr w:type="spellEnd"/>
       <w:r>
         <w:rPr>
           <w:sz w:val="28"/>
@@ -505,6 +507,7 @@
           <w:tab w:val="num" w:pos="1440"/>
         </w:tabs>
       </w:pPr>
+      <w:proofErr w:type="spellStart"/>
       <w:r>
         <w:rPr>
           <w:i/>
@@ -518,6 +521,7 @@
         </w:rPr>
         <w:t>TM</w:t>
       </w:r>
+      <w:proofErr w:type="spellEnd"/>
       <w:r>
         <w:rPr>
           <w:i/>
@@ -570,6 +574,7 @@
           <w:tab w:val="num" w:pos="1440"/>
         </w:tabs>
       </w:pPr>
+      <w:proofErr w:type="spellStart"/>
       <w:r>
         <w:rPr>
           <w:i/>
@@ -583,6 +588,7 @@
         </w:rPr>
         <w:t>TM</w:t>
       </w:r>
+      <w:proofErr w:type="spellEnd"/>
       <w:r>
         <w:rPr>
           <w:i/>
@@ -635,6 +641,7 @@
           <w:tab w:val="num" w:pos="1440"/>
         </w:tabs>
       </w:pPr>
+      <w:proofErr w:type="spellStart"/>
       <w:r>
         <w:rPr>
           <w:i/>
@@ -648,6 +655,7 @@
         </w:rPr>
         <w:t>TM</w:t>
       </w:r>
+      <w:proofErr w:type="spellEnd"/>
       <w:r>
         <w:rPr>
           <w:i/>
@@ -700,6 +708,7 @@
           <w:tab w:val="num" w:pos="1440"/>
         </w:tabs>
       </w:pPr>
+      <w:proofErr w:type="spellStart"/>
       <w:r>
         <w:rPr>
           <w:i/>
@@ -713,6 +722,7 @@
         </w:rPr>
         <w:t>TM</w:t>
       </w:r>
+      <w:proofErr w:type="spellEnd"/>
       <w:r>
         <w:rPr>
           <w:i/>
@@ -765,6 +775,7 @@
           <w:tab w:val="num" w:pos="1440"/>
         </w:tabs>
       </w:pPr>
+      <w:proofErr w:type="spellStart"/>
       <w:r>
         <w:rPr>
           <w:i/>
@@ -778,6 +789,7 @@
         </w:rPr>
         <w:t>TM</w:t>
       </w:r>
+      <w:proofErr w:type="spellEnd"/>
       <w:r>
         <w:rPr>
           <w:i/>
@@ -830,6 +842,7 @@
           <w:tab w:val="num" w:pos="1440"/>
         </w:tabs>
       </w:pPr>
+      <w:proofErr w:type="spellStart"/>
       <w:r>
         <w:rPr>
           <w:i/>
@@ -843,6 +856,7 @@
         </w:rPr>
         <w:t>TM</w:t>
       </w:r>
+      <w:proofErr w:type="spellEnd"/>
       <w:r>
         <w:rPr>
           <w:i/>
@@ -895,6 +909,7 @@
           <w:tab w:val="num" w:pos="1440"/>
         </w:tabs>
       </w:pPr>
+      <w:proofErr w:type="spellStart"/>
       <w:r>
         <w:rPr>
           <w:i/>
@@ -908,6 +923,7 @@
         </w:rPr>
         <w:t>TM</w:t>
       </w:r>
+      <w:proofErr w:type="spellEnd"/>
       <w:r>
         <w:rPr>
           <w:i/>
@@ -960,6 +976,7 @@
           <w:tab w:val="num" w:pos="1440"/>
         </w:tabs>
       </w:pPr>
+      <w:proofErr w:type="spellStart"/>
       <w:r>
         <w:rPr>
           <w:i/>
@@ -973,6 +990,7 @@
         </w:rPr>
         <w:t>TM</w:t>
       </w:r>
+      <w:proofErr w:type="spellEnd"/>
       <w:r>
         <w:rPr>
           <w:i/>
@@ -1025,6 +1043,7 @@
           <w:tab w:val="num" w:pos="1440"/>
         </w:tabs>
       </w:pPr>
+      <w:proofErr w:type="spellStart"/>
       <w:r>
         <w:rPr>
           <w:i/>
@@ -1038,6 +1057,7 @@
         </w:rPr>
         <w:t>TM</w:t>
       </w:r>
+      <w:proofErr w:type="spellEnd"/>
       <w:r>
         <w:rPr>
           <w:i/>
@@ -1090,6 +1110,7 @@
           <w:tab w:val="num" w:pos="1440"/>
         </w:tabs>
       </w:pPr>
+      <w:proofErr w:type="spellStart"/>
       <w:r>
         <w:rPr>
           <w:i/>
@@ -1103,6 +1124,7 @@
         </w:rPr>
         <w:t>TM</w:t>
       </w:r>
+      <w:proofErr w:type="spellEnd"/>
       <w:r>
         <w:rPr>
           <w:i/>
@@ -1155,6 +1177,7 @@
           <w:tab w:val="num" w:pos="1440"/>
         </w:tabs>
       </w:pPr>
+      <w:proofErr w:type="spellStart"/>
       <w:r>
         <w:rPr>
           <w:i/>
@@ -1168,6 +1191,7 @@
         </w:rPr>
         <w:t>TM</w:t>
       </w:r>
+      <w:proofErr w:type="spellEnd"/>
       <w:r>
         <w:rPr>
           <w:i/>
@@ -1220,6 +1244,7 @@
           <w:tab w:val="num" w:pos="1440"/>
         </w:tabs>
       </w:pPr>
+      <w:proofErr w:type="spellStart"/>
       <w:r>
         <w:rPr>
           <w:i/>
@@ -1233,6 +1258,7 @@
         </w:rPr>
         <w:t>TM</w:t>
       </w:r>
+      <w:proofErr w:type="spellEnd"/>
       <w:r>
         <w:rPr>
           <w:i/>
@@ -1285,6 +1311,7 @@
           <w:tab w:val="num" w:pos="1440"/>
         </w:tabs>
       </w:pPr>
+      <w:proofErr w:type="spellStart"/>
       <w:r>
         <w:rPr>
           <w:i/>
@@ -1298,6 +1325,7 @@
         </w:rPr>
         <w:t>TM</w:t>
       </w:r>
+      <w:proofErr w:type="spellEnd"/>
       <w:r>
         <w:rPr>
           <w:i/>
@@ -1350,6 +1378,7 @@
           <w:tab w:val="num" w:pos="1440"/>
         </w:tabs>
       </w:pPr>
+      <w:proofErr w:type="spellStart"/>
       <w:r>
         <w:rPr>
           <w:i/>
@@ -1363,6 +1392,7 @@
         </w:rPr>
         <w:t>TM</w:t>
       </w:r>
+      <w:proofErr w:type="spellEnd"/>
       <w:r>
         <w:rPr>
           <w:i/>
@@ -1415,6 +1445,7 @@
           <w:tab w:val="num" w:pos="1440"/>
         </w:tabs>
       </w:pPr>
+      <w:proofErr w:type="spellStart"/>
       <w:r>
         <w:rPr>
           <w:i/>
@@ -1428,6 +1459,7 @@
         </w:rPr>
         <w:t>TM</w:t>
       </w:r>
+      <w:proofErr w:type="spellEnd"/>
       <w:r>
         <w:rPr>
           <w:i/>
@@ -1468,6 +1500,7 @@
           <w:tab w:val="num" w:pos="1440"/>
         </w:tabs>
       </w:pPr>
+      <w:proofErr w:type="spellStart"/>
       <w:r>
         <w:rPr>
           <w:i/>
@@ -1481,6 +1514,7 @@
         </w:rPr>
         <w:t>TM</w:t>
       </w:r>
+      <w:proofErr w:type="spellEnd"/>
       <w:r>
         <w:rPr>
           <w:i/>
@@ -1533,6 +1567,7 @@
           <w:tab w:val="num" w:pos="1440"/>
         </w:tabs>
       </w:pPr>
+      <w:proofErr w:type="spellStart"/>
       <w:r>
         <w:rPr>
           <w:i/>
@@ -1546,6 +1581,7 @@
         </w:rPr>
         <w:t>TM</w:t>
       </w:r>
+      <w:proofErr w:type="spellEnd"/>
       <w:r>
         <w:rPr>
           <w:i/>
@@ -1598,6 +1634,7 @@
           <w:tab w:val="num" w:pos="1440"/>
         </w:tabs>
       </w:pPr>
+      <w:proofErr w:type="spellStart"/>
       <w:r>
         <w:rPr>
           <w:i/>
@@ -1611,6 +1648,7 @@
         </w:rPr>
         <w:t>TM</w:t>
       </w:r>
+      <w:proofErr w:type="spellEnd"/>
       <w:r>
         <w:rPr>
           <w:i/>
@@ -1663,6 +1701,7 @@
           <w:tab w:val="num" w:pos="1440"/>
         </w:tabs>
       </w:pPr>
+      <w:proofErr w:type="spellStart"/>
       <w:r>
         <w:rPr>
           <w:i/>
@@ -1676,6 +1715,7 @@
         </w:rPr>
         <w:t>TM</w:t>
       </w:r>
+      <w:proofErr w:type="spellEnd"/>
       <w:r>
         <w:rPr>
           <w:i/>
@@ -1728,6 +1768,7 @@
           <w:tab w:val="num" w:pos="1440"/>
         </w:tabs>
       </w:pPr>
+      <w:proofErr w:type="spellStart"/>
       <w:r>
         <w:rPr>
           <w:i/>
@@ -1741,6 +1782,7 @@
         </w:rPr>
         <w:t>TM</w:t>
       </w:r>
+      <w:proofErr w:type="spellEnd"/>
       <w:r>
         <w:rPr>
           <w:i/>
@@ -1793,6 +1835,7 @@
           <w:tab w:val="num" w:pos="1440"/>
         </w:tabs>
       </w:pPr>
+      <w:proofErr w:type="spellStart"/>
       <w:r>
         <w:rPr>
           <w:i/>
@@ -1806,6 +1849,7 @@
         </w:rPr>
         <w:t>TM</w:t>
       </w:r>
+      <w:proofErr w:type="spellEnd"/>
       <w:r>
         <w:rPr>
           <w:i/>
@@ -1846,6 +1890,7 @@
           <w:tab w:val="num" w:pos="1440"/>
         </w:tabs>
       </w:pPr>
+      <w:proofErr w:type="spellStart"/>
       <w:r>
         <w:rPr>
           <w:i/>
@@ -1859,6 +1904,7 @@
         </w:rPr>
         <w:t>TM</w:t>
       </w:r>
+      <w:proofErr w:type="spellEnd"/>
       <w:r>
         <w:rPr>
           <w:i/>
@@ -1899,6 +1945,7 @@
           <w:tab w:val="num" w:pos="1440"/>
         </w:tabs>
       </w:pPr>
+      <w:proofErr w:type="spellStart"/>
       <w:r>
         <w:rPr>
           <w:i/>
@@ -1912,6 +1959,7 @@
         </w:rPr>
         <w:t>TM</w:t>
       </w:r>
+      <w:proofErr w:type="spellEnd"/>
       <w:r>
         <w:rPr>
           <w:i/>
@@ -1952,6 +2000,7 @@
           <w:tab w:val="num" w:pos="1440"/>
         </w:tabs>
       </w:pPr>
+      <w:proofErr w:type="spellStart"/>
       <w:r>
         <w:rPr>
           <w:i/>
@@ -1965,6 +2014,7 @@
         </w:rPr>
         <w:t>TM</w:t>
       </w:r>
+      <w:proofErr w:type="spellEnd"/>
       <w:r>
         <w:rPr>
           <w:i/>
@@ -2005,6 +2055,7 @@
           <w:tab w:val="num" w:pos="1440"/>
         </w:tabs>
       </w:pPr>
+      <w:proofErr w:type="spellStart"/>
       <w:r>
         <w:rPr>
           <w:i/>
@@ -2018,6 +2069,7 @@
         </w:rPr>
         <w:t>TM</w:t>
       </w:r>
+      <w:proofErr w:type="spellEnd"/>
       <w:r>
         <w:rPr>
           <w:i/>
@@ -2058,6 +2110,7 @@
           <w:tab w:val="num" w:pos="1440"/>
         </w:tabs>
       </w:pPr>
+      <w:proofErr w:type="spellStart"/>
       <w:r>
         <w:rPr>
           <w:i/>
@@ -2072,6 +2125,7 @@
         </w:rPr>
         <w:t>TM</w:t>
       </w:r>
+      <w:proofErr w:type="spellEnd"/>
       <w:r>
         <w:rPr>
           <w:i/>
@@ -2112,6 +2166,7 @@
           <w:tab w:val="num" w:pos="1440"/>
         </w:tabs>
       </w:pPr>
+      <w:proofErr w:type="spellStart"/>
       <w:r>
         <w:rPr>
           <w:i/>
@@ -2125,6 +2180,7 @@
         </w:rPr>
         <w:t>TM</w:t>
       </w:r>
+      <w:proofErr w:type="spellEnd"/>
       <w:r>
         <w:rPr>
           <w:i/>
@@ -2165,6 +2221,7 @@
           <w:tab w:val="num" w:pos="1440"/>
         </w:tabs>
       </w:pPr>
+      <w:proofErr w:type="spellStart"/>
       <w:r>
         <w:rPr>
           <w:i/>
@@ -2178,6 +2235,7 @@
         </w:rPr>
         <w:t>TM</w:t>
       </w:r>
+      <w:proofErr w:type="spellEnd"/>
       <w:r>
         <w:rPr>
           <w:i/>
@@ -2218,6 +2276,7 @@
           <w:tab w:val="num" w:pos="1440"/>
         </w:tabs>
       </w:pPr>
+      <w:proofErr w:type="spellStart"/>
       <w:r>
         <w:rPr>
           <w:i/>
@@ -2231,6 +2290,7 @@
         </w:rPr>
         <w:t>TM</w:t>
       </w:r>
+      <w:proofErr w:type="spellEnd"/>
       <w:r>
         <w:rPr>
           <w:i/>
@@ -2271,6 +2331,7 @@
           <w:tab w:val="num" w:pos="1440"/>
         </w:tabs>
       </w:pPr>
+      <w:proofErr w:type="spellStart"/>
       <w:r>
         <w:rPr>
           <w:i/>
@@ -2284,6 +2345,7 @@
         </w:rPr>
         <w:t>TM</w:t>
       </w:r>
+      <w:proofErr w:type="spellEnd"/>
       <w:r>
         <w:rPr>
           <w:i/>
@@ -2324,6 +2386,7 @@
           <w:tab w:val="num" w:pos="1440"/>
         </w:tabs>
       </w:pPr>
+      <w:proofErr w:type="spellStart"/>
       <w:r>
         <w:rPr>
           <w:i/>
@@ -2337,6 +2400,7 @@
         </w:rPr>
         <w:t>TM</w:t>
       </w:r>
+      <w:proofErr w:type="spellEnd"/>
       <w:r>
         <w:rPr>
           <w:i/>
@@ -2377,6 +2441,7 @@
           <w:tab w:val="num" w:pos="1440"/>
         </w:tabs>
       </w:pPr>
+      <w:proofErr w:type="spellStart"/>
       <w:r>
         <w:rPr>
           <w:i/>
@@ -2390,6 +2455,7 @@
         </w:rPr>
         <w:t>TM</w:t>
       </w:r>
+      <w:proofErr w:type="spellEnd"/>
       <w:r>
         <w:rPr>
           <w:i/>
@@ -2430,6 +2496,7 @@
           <w:tab w:val="num" w:pos="1440"/>
         </w:tabs>
       </w:pPr>
+      <w:proofErr w:type="spellStart"/>
       <w:r>
         <w:rPr>
           <w:i/>
@@ -2443,6 +2510,7 @@
         </w:rPr>
         <w:t>TM</w:t>
       </w:r>
+      <w:proofErr w:type="spellEnd"/>
       <w:r>
         <w:rPr>
           <w:i/>
@@ -2483,6 +2551,7 @@
           <w:tab w:val="num" w:pos="1440"/>
         </w:tabs>
       </w:pPr>
+      <w:proofErr w:type="spellStart"/>
       <w:r>
         <w:rPr>
           <w:i/>
@@ -2496,6 +2565,7 @@
         </w:rPr>
         <w:t>TM</w:t>
       </w:r>
+      <w:proofErr w:type="spellEnd"/>
       <w:r>
         <w:rPr>
           <w:i/>
@@ -2536,6 +2606,7 @@
           <w:tab w:val="num" w:pos="1440"/>
         </w:tabs>
       </w:pPr>
+      <w:proofErr w:type="spellStart"/>
       <w:r>
         <w:rPr>
           <w:i/>
@@ -2549,6 +2620,7 @@
         </w:rPr>
         <w:t>TM</w:t>
       </w:r>
+      <w:proofErr w:type="spellEnd"/>
       <w:r>
         <w:rPr>
           <w:i/>
@@ -2589,6 +2661,7 @@
           <w:tab w:val="num" w:pos="1440"/>
         </w:tabs>
       </w:pPr>
+      <w:proofErr w:type="spellStart"/>
       <w:r>
         <w:rPr>
           <w:i/>
@@ -2602,6 +2675,7 @@
         </w:rPr>
         <w:t>TM</w:t>
       </w:r>
+      <w:proofErr w:type="spellEnd"/>
       <w:r>
         <w:rPr>
           <w:i/>
@@ -2642,6 +2716,7 @@
           <w:tab w:val="num" w:pos="1440"/>
         </w:tabs>
       </w:pPr>
+      <w:proofErr w:type="spellStart"/>
       <w:r>
         <w:rPr>
           <w:i/>
@@ -2655,6 +2730,7 @@
         </w:rPr>
         <w:t>TM</w:t>
       </w:r>
+      <w:proofErr w:type="spellEnd"/>
       <w:r>
         <w:rPr>
           <w:i/>
@@ -2695,6 +2771,7 @@
           <w:tab w:val="num" w:pos="1440"/>
         </w:tabs>
       </w:pPr>
+      <w:proofErr w:type="spellStart"/>
       <w:r>
         <w:rPr>
           <w:i/>
@@ -2708,6 +2785,7 @@
         </w:rPr>
         <w:t>TM</w:t>
       </w:r>
+      <w:proofErr w:type="spellEnd"/>
       <w:r>
         <w:rPr>
           <w:i/>
@@ -2748,6 +2826,7 @@
           <w:tab w:val="num" w:pos="1440"/>
         </w:tabs>
       </w:pPr>
+      <w:proofErr w:type="spellStart"/>
       <w:r>
         <w:rPr>
           <w:i/>
@@ -2761,6 +2840,7 @@
         </w:rPr>
         <w:t>TM</w:t>
       </w:r>
+      <w:proofErr w:type="spellEnd"/>
       <w:r>
         <w:rPr>
           <w:i/>
@@ -2801,6 +2881,7 @@
           <w:tab w:val="num" w:pos="1440"/>
         </w:tabs>
       </w:pPr>
+      <w:proofErr w:type="spellStart"/>
       <w:r>
         <w:rPr>
           <w:i/>
@@ -2814,6 +2895,7 @@
         </w:rPr>
         <w:t>TM</w:t>
       </w:r>
+      <w:proofErr w:type="spellEnd"/>
       <w:r>
         <w:rPr>
           <w:i/>
@@ -2854,6 +2936,7 @@
           <w:tab w:val="num" w:pos="1440"/>
         </w:tabs>
       </w:pPr>
+      <w:proofErr w:type="spellStart"/>
       <w:r>
         <w:rPr>
           <w:i/>
@@ -2867,6 +2950,7 @@
         </w:rPr>
         <w:t>TM</w:t>
       </w:r>
+      <w:proofErr w:type="spellEnd"/>
       <w:r>
         <w:rPr>
           <w:i/>
@@ -2907,6 +2991,7 @@
           <w:tab w:val="num" w:pos="1440"/>
         </w:tabs>
       </w:pPr>
+      <w:proofErr w:type="spellStart"/>
       <w:r>
         <w:rPr>
           <w:i/>
@@ -2920,6 +3005,7 @@
         </w:rPr>
         <w:t>TM</w:t>
       </w:r>
+      <w:proofErr w:type="spellEnd"/>
       <w:r>
         <w:rPr>
           <w:i/>
@@ -2960,6 +3046,7 @@
           <w:tab w:val="num" w:pos="1440"/>
         </w:tabs>
       </w:pPr>
+      <w:proofErr w:type="spellStart"/>
       <w:r>
         <w:rPr>
           <w:i/>
@@ -2973,6 +3060,7 @@
         </w:rPr>
         <w:t>TM</w:t>
       </w:r>
+      <w:proofErr w:type="spellEnd"/>
       <w:r>
         <w:rPr>
           <w:i/>
@@ -3013,6 +3101,7 @@
           <w:tab w:val="num" w:pos="1440"/>
         </w:tabs>
       </w:pPr>
+      <w:proofErr w:type="spellStart"/>
       <w:r>
         <w:rPr>
           <w:i/>
@@ -3026,6 +3115,7 @@
         </w:rPr>
         <w:t>TM</w:t>
       </w:r>
+      <w:proofErr w:type="spellEnd"/>
       <w:r>
         <w:rPr>
           <w:i/>
@@ -3066,6 +3156,7 @@
           <w:tab w:val="num" w:pos="1440"/>
         </w:tabs>
       </w:pPr>
+      <w:proofErr w:type="spellStart"/>
       <w:r>
         <w:rPr>
           <w:i/>
@@ -3079,6 +3170,7 @@
         </w:rPr>
         <w:t>TM</w:t>
       </w:r>
+      <w:proofErr w:type="spellEnd"/>
       <w:r>
         <w:rPr>
           <w:i/>
@@ -3119,6 +3211,7 @@
           <w:tab w:val="num" w:pos="1440"/>
         </w:tabs>
       </w:pPr>
+      <w:proofErr w:type="spellStart"/>
       <w:r>
         <w:rPr>
           <w:i/>
@@ -3132,6 +3225,7 @@
         </w:rPr>
         <w:t>TM</w:t>
       </w:r>
+      <w:proofErr w:type="spellEnd"/>
       <w:r>
         <w:rPr>
           <w:i/>
@@ -3172,6 +3266,7 @@
           <w:tab w:val="num" w:pos="1440"/>
         </w:tabs>
       </w:pPr>
+      <w:proofErr w:type="spellStart"/>
       <w:r>
         <w:rPr>
           <w:i/>
@@ -3185,6 +3280,7 @@
         </w:rPr>
         <w:t>TM</w:t>
       </w:r>
+      <w:proofErr w:type="spellEnd"/>
       <w:r>
         <w:rPr>
           <w:i/>
@@ -3225,6 +3321,7 @@
           <w:tab w:val="num" w:pos="1440"/>
         </w:tabs>
       </w:pPr>
+      <w:proofErr w:type="spellStart"/>
       <w:r>
         <w:rPr>
           <w:i/>
@@ -3238,6 +3335,7 @@
         </w:rPr>
         <w:t>TM</w:t>
       </w:r>
+      <w:proofErr w:type="spellEnd"/>
       <w:r>
         <w:rPr>
           <w:i/>
@@ -3278,6 +3376,7 @@
           <w:tab w:val="num" w:pos="1440"/>
         </w:tabs>
       </w:pPr>
+      <w:proofErr w:type="spellStart"/>
       <w:r>
         <w:rPr>
           <w:i/>
@@ -3291,6 +3390,7 @@
         </w:rPr>
         <w:t>TM</w:t>
       </w:r>
+      <w:proofErr w:type="spellEnd"/>
       <w:r>
         <w:rPr>
           <w:i/>
@@ -3331,6 +3431,7 @@
           <w:tab w:val="num" w:pos="1440"/>
         </w:tabs>
       </w:pPr>
+      <w:proofErr w:type="spellStart"/>
       <w:r>
         <w:rPr>
           <w:i/>
@@ -3344,6 +3445,7 @@
         </w:rPr>
         <w:t>TM</w:t>
       </w:r>
+      <w:proofErr w:type="spellEnd"/>
       <w:r>
         <w:rPr>
           <w:i/>
@@ -3384,6 +3486,7 @@
           <w:tab w:val="num" w:pos="1440"/>
         </w:tabs>
       </w:pPr>
+      <w:proofErr w:type="spellStart"/>
       <w:r>
         <w:rPr>
           <w:i/>
@@ -3397,6 +3500,7 @@
         </w:rPr>
         <w:t>TM</w:t>
       </w:r>
+      <w:proofErr w:type="spellEnd"/>
       <w:r>
         <w:rPr>
           <w:i/>
@@ -3449,6 +3553,7 @@
           <w:tab w:val="num" w:pos="1440"/>
         </w:tabs>
       </w:pPr>
+      <w:proofErr w:type="spellStart"/>
       <w:r>
         <w:rPr>
           <w:i/>
@@ -3462,6 +3567,7 @@
         </w:rPr>
         <w:t>TM</w:t>
       </w:r>
+      <w:proofErr w:type="spellEnd"/>
       <w:r>
         <w:rPr>
           <w:i/>
@@ -3502,6 +3608,7 @@
           <w:tab w:val="num" w:pos="1440"/>
         </w:tabs>
       </w:pPr>
+      <w:proofErr w:type="spellStart"/>
       <w:r>
         <w:rPr>
           <w:i/>
@@ -3515,6 +3622,7 @@
         </w:rPr>
         <w:t>TM</w:t>
       </w:r>
+      <w:proofErr w:type="spellEnd"/>
       <w:r>
         <w:rPr>
           <w:i/>
@@ -3555,6 +3663,7 @@
           <w:tab w:val="num" w:pos="1440"/>
         </w:tabs>
       </w:pPr>
+      <w:proofErr w:type="spellStart"/>
       <w:r>
         <w:rPr>
           <w:i/>
@@ -3568,6 +3677,7 @@
         </w:rPr>
         <w:t>TM</w:t>
       </w:r>
+      <w:proofErr w:type="spellEnd"/>
       <w:r>
         <w:rPr>
           <w:i/>
@@ -3608,6 +3718,7 @@
           <w:tab w:val="num" w:pos="1440"/>
         </w:tabs>
       </w:pPr>
+      <w:proofErr w:type="spellStart"/>
       <w:r>
         <w:rPr>
           <w:i/>
@@ -3621,6 +3732,7 @@
         </w:rPr>
         <w:t>TM</w:t>
       </w:r>
+      <w:proofErr w:type="spellEnd"/>
       <w:r>
         <w:rPr>
           <w:i/>
@@ -3661,6 +3773,7 @@
           <w:tab w:val="num" w:pos="1440"/>
         </w:tabs>
       </w:pPr>
+      <w:proofErr w:type="spellStart"/>
       <w:r>
         <w:rPr>
           <w:i/>
@@ -3674,6 +3787,7 @@
         </w:rPr>
         <w:t>TM</w:t>
       </w:r>
+      <w:proofErr w:type="spellEnd"/>
       <w:r>
         <w:rPr>
           <w:i/>
@@ -3714,6 +3828,7 @@
           <w:tab w:val="num" w:pos="1440"/>
         </w:tabs>
       </w:pPr>
+      <w:proofErr w:type="spellStart"/>
       <w:r>
         <w:rPr>
           <w:i/>
@@ -3727,6 +3842,7 @@
         </w:rPr>
         <w:t>TM</w:t>
       </w:r>
+      <w:proofErr w:type="spellEnd"/>
       <w:r>
         <w:rPr>
           <w:i/>
@@ -3767,6 +3883,7 @@
           <w:tab w:val="num" w:pos="1440"/>
         </w:tabs>
       </w:pPr>
+      <w:proofErr w:type="spellStart"/>
       <w:r>
         <w:rPr>
           <w:i/>
@@ -3780,6 +3897,7 @@
         </w:rPr>
         <w:t>TM</w:t>
       </w:r>
+      <w:proofErr w:type="spellEnd"/>
       <w:r>
         <w:rPr>
           <w:i/>
@@ -3820,6 +3938,7 @@
           <w:tab w:val="num" w:pos="1440"/>
         </w:tabs>
       </w:pPr>
+      <w:proofErr w:type="spellStart"/>
       <w:r>
         <w:rPr>
           <w:i/>
@@ -3833,6 +3952,7 @@
         </w:rPr>
         <w:t>TM</w:t>
       </w:r>
+      <w:proofErr w:type="spellEnd"/>
       <w:r>
         <w:rPr>
           <w:i/>
@@ -3873,6 +3993,7 @@
           <w:tab w:val="num" w:pos="1440"/>
         </w:tabs>
       </w:pPr>
+      <w:proofErr w:type="spellStart"/>
       <w:r>
         <w:rPr>
           <w:i/>
@@ -3886,6 +4007,7 @@
         </w:rPr>
         <w:t>TM</w:t>
       </w:r>
+      <w:proofErr w:type="spellEnd"/>
       <w:r>
         <w:rPr>
           <w:i/>
@@ -3926,6 +4048,7 @@
           <w:tab w:val="num" w:pos="1440"/>
         </w:tabs>
       </w:pPr>
+      <w:proofErr w:type="spellStart"/>
       <w:r>
         <w:rPr>
           <w:i/>
@@ -3939,6 +4062,7 @@
         </w:rPr>
         <w:t>TM</w:t>
       </w:r>
+      <w:proofErr w:type="spellEnd"/>
       <w:r>
         <w:rPr>
           <w:i/>
@@ -3979,6 +4103,7 @@
           <w:tab w:val="num" w:pos="1440"/>
         </w:tabs>
       </w:pPr>
+      <w:proofErr w:type="spellStart"/>
       <w:r>
         <w:rPr>
           <w:i/>
@@ -3992,6 +4117,7 @@
         </w:rPr>
         <w:t>TM</w:t>
       </w:r>
+      <w:proofErr w:type="spellEnd"/>
       <w:r>
         <w:rPr>
           <w:i/>
@@ -4032,6 +4158,7 @@
           <w:tab w:val="num" w:pos="1440"/>
         </w:tabs>
       </w:pPr>
+      <w:proofErr w:type="spellStart"/>
       <w:r>
         <w:rPr>
           <w:i/>
@@ -4045,6 +4172,7 @@
         </w:rPr>
         <w:t>TM</w:t>
       </w:r>
+      <w:proofErr w:type="spellEnd"/>
       <w:r>
         <w:rPr>
           <w:i/>
@@ -4085,6 +4213,7 @@
           <w:tab w:val="num" w:pos="1440"/>
         </w:tabs>
       </w:pPr>
+      <w:proofErr w:type="spellStart"/>
       <w:r>
         <w:rPr>
           <w:i/>
@@ -4098,6 +4227,7 @@
         </w:rPr>
         <w:t>TM</w:t>
       </w:r>
+      <w:proofErr w:type="spellEnd"/>
       <w:r>
         <w:rPr>
           <w:i/>
@@ -4138,6 +4268,7 @@
           <w:tab w:val="num" w:pos="1440"/>
         </w:tabs>
       </w:pPr>
+      <w:proofErr w:type="spellStart"/>
       <w:r>
         <w:rPr>
           <w:i/>
@@ -4151,6 +4282,7 @@
         </w:rPr>
         <w:t>TM</w:t>
       </w:r>
+      <w:proofErr w:type="spellEnd"/>
       <w:r>
         <w:rPr>
           <w:i/>
@@ -4191,6 +4323,7 @@
           <w:tab w:val="num" w:pos="1440"/>
         </w:tabs>
       </w:pPr>
+      <w:proofErr w:type="spellStart"/>
       <w:r>
         <w:rPr>
           <w:i/>
@@ -4204,6 +4337,7 @@
         </w:rPr>
         <w:t>TM</w:t>
       </w:r>
+      <w:proofErr w:type="spellEnd"/>
       <w:r>
         <w:rPr>
           <w:i/>
@@ -4244,6 +4378,7 @@
           <w:tab w:val="num" w:pos="1440"/>
         </w:tabs>
       </w:pPr>
+      <w:proofErr w:type="spellStart"/>
       <w:r>
         <w:rPr>
           <w:i/>
@@ -4257,6 +4392,7 @@
         </w:rPr>
         <w:t>TM</w:t>
       </w:r>
+      <w:proofErr w:type="spellEnd"/>
       <w:r>
         <w:rPr>
           <w:i/>
@@ -4297,6 +4433,7 @@
           <w:tab w:val="num" w:pos="1440"/>
         </w:tabs>
       </w:pPr>
+      <w:proofErr w:type="spellStart"/>
       <w:r>
         <w:rPr>
           <w:i/>
@@ -4310,6 +4447,7 @@
         </w:rPr>
         <w:t>TM</w:t>
       </w:r>
+      <w:proofErr w:type="spellEnd"/>
       <w:r>
         <w:rPr>
           <w:i/>
@@ -4350,6 +4488,7 @@
           <w:tab w:val="num" w:pos="1440"/>
         </w:tabs>
       </w:pPr>
+      <w:proofErr w:type="spellStart"/>
       <w:r>
         <w:rPr>
           <w:i/>
@@ -4363,6 +4502,7 @@
         </w:rPr>
         <w:t>TM</w:t>
       </w:r>
+      <w:proofErr w:type="spellEnd"/>
       <w:r>
         <w:rPr>
           <w:i/>
@@ -4403,6 +4543,7 @@
           <w:tab w:val="num" w:pos="1440"/>
         </w:tabs>
       </w:pPr>
+      <w:proofErr w:type="spellStart"/>
       <w:r>
         <w:rPr>
           <w:i/>
@@ -4416,6 +4557,7 @@
         </w:rPr>
         <w:t>TM</w:t>
       </w:r>
+      <w:proofErr w:type="spellEnd"/>
       <w:r>
         <w:rPr>
           <w:i/>
@@ -4456,6 +4598,7 @@
           <w:tab w:val="num" w:pos="1440"/>
         </w:tabs>
       </w:pPr>
+      <w:proofErr w:type="spellStart"/>
       <w:r>
         <w:rPr>
           <w:i/>
@@ -4469,6 +4612,7 @@
         </w:rPr>
         <w:t>TM</w:t>
       </w:r>
+      <w:proofErr w:type="spellEnd"/>
       <w:r>
         <w:rPr>
           <w:i/>
@@ -4509,6 +4653,7 @@
           <w:tab w:val="num" w:pos="1440"/>
         </w:tabs>
       </w:pPr>
+      <w:proofErr w:type="spellStart"/>
       <w:r>
         <w:rPr>
           <w:i/>
@@ -4522,6 +4667,7 @@
         </w:rPr>
         <w:t>TM</w:t>
       </w:r>
+      <w:proofErr w:type="spellEnd"/>
       <w:r>
         <w:rPr>
           <w:i/>
@@ -4562,6 +4708,7 @@
           <w:tab w:val="num" w:pos="1440"/>
         </w:tabs>
       </w:pPr>
+      <w:proofErr w:type="spellStart"/>
       <w:r>
         <w:rPr>
           <w:i/>
@@ -4575,6 +4722,7 @@
         </w:rPr>
         <w:t>TM</w:t>
       </w:r>
+      <w:proofErr w:type="spellEnd"/>
       <w:r>
         <w:rPr>
           <w:i/>
@@ -4615,6 +4763,7 @@
           <w:tab w:val="num" w:pos="1440"/>
         </w:tabs>
       </w:pPr>
+      <w:proofErr w:type="spellStart"/>
       <w:r>
         <w:rPr>
           <w:i/>
@@ -4628,6 +4777,7 @@
         </w:rPr>
         <w:t>TM</w:t>
       </w:r>
+      <w:proofErr w:type="spellEnd"/>
       <w:r>
         <w:rPr>
           <w:i/>
@@ -4668,6 +4818,7 @@
           <w:tab w:val="num" w:pos="1440"/>
         </w:tabs>
       </w:pPr>
+      <w:proofErr w:type="spellStart"/>
       <w:r>
         <w:rPr>
           <w:i/>
@@ -4681,6 +4832,7 @@
         </w:rPr>
         <w:t>TM</w:t>
       </w:r>
+      <w:proofErr w:type="spellEnd"/>
       <w:r>
         <w:rPr>
           <w:i/>
@@ -4721,6 +4873,7 @@
           <w:tab w:val="num" w:pos="1440"/>
         </w:tabs>
       </w:pPr>
+      <w:proofErr w:type="spellStart"/>
       <w:r>
         <w:rPr>
           <w:i/>
@@ -4734,6 +4887,7 @@
         </w:rPr>
         <w:t>TM</w:t>
       </w:r>
+      <w:proofErr w:type="spellEnd"/>
       <w:r>
         <w:rPr>
           <w:i/>
@@ -4774,6 +4928,7 @@
           <w:tab w:val="num" w:pos="1440"/>
         </w:tabs>
       </w:pPr>
+      <w:proofErr w:type="spellStart"/>
       <w:r>
         <w:rPr>
           <w:i/>
@@ -4787,6 +4942,7 @@
         </w:rPr>
         <w:t>TM</w:t>
       </w:r>
+      <w:proofErr w:type="spellEnd"/>
       <w:r>
         <w:rPr>
           <w:i/>
@@ -4827,6 +4983,7 @@
           <w:tab w:val="num" w:pos="1440"/>
         </w:tabs>
       </w:pPr>
+      <w:proofErr w:type="spellStart"/>
       <w:r>
         <w:rPr>
           <w:i/>
@@ -4840,6 +4997,7 @@
         </w:rPr>
         <w:t>TM</w:t>
       </w:r>
+      <w:proofErr w:type="spellEnd"/>
       <w:r>
         <w:rPr>
           <w:i/>
@@ -4880,6 +5038,7 @@
           <w:tab w:val="num" w:pos="1440"/>
         </w:tabs>
       </w:pPr>
+      <w:proofErr w:type="spellStart"/>
       <w:r>
         <w:rPr>
           <w:i/>
@@ -4894,6 +5053,7 @@
         </w:rPr>
         <w:t>TM</w:t>
       </w:r>
+      <w:proofErr w:type="spellEnd"/>
       <w:r>
         <w:rPr>
           <w:i/>
@@ -4934,6 +5094,7 @@
           <w:tab w:val="num" w:pos="1440"/>
         </w:tabs>
       </w:pPr>
+      <w:proofErr w:type="spellStart"/>
       <w:r>
         <w:rPr>
           <w:i/>
@@ -4947,6 +5108,7 @@
         </w:rPr>
         <w:t>TM</w:t>
       </w:r>
+      <w:proofErr w:type="spellEnd"/>
       <w:r>
         <w:rPr>
           <w:i/>
@@ -4987,6 +5149,7 @@
           <w:tab w:val="num" w:pos="1440"/>
         </w:tabs>
       </w:pPr>
+      <w:proofErr w:type="spellStart"/>
       <w:r>
         <w:rPr>
           <w:i/>
@@ -5000,6 +5163,7 @@
         </w:rPr>
         <w:t>TM</w:t>
       </w:r>
+      <w:proofErr w:type="spellEnd"/>
       <w:r>
         <w:rPr>
           <w:i/>
@@ -5040,6 +5204,7 @@
           <w:tab w:val="num" w:pos="1440"/>
         </w:tabs>
       </w:pPr>
+      <w:proofErr w:type="spellStart"/>
       <w:r>
         <w:rPr>
           <w:i/>
@@ -5053,6 +5218,7 @@
         </w:rPr>
         <w:t>TM</w:t>
       </w:r>
+      <w:proofErr w:type="spellEnd"/>
       <w:r>
         <w:rPr>
           <w:i/>
@@ -5093,6 +5259,7 @@
           <w:tab w:val="num" w:pos="1440"/>
         </w:tabs>
       </w:pPr>
+      <w:proofErr w:type="spellStart"/>
       <w:r>
         <w:rPr>
           <w:i/>
@@ -5106,6 +5273,7 @@
         </w:rPr>
         <w:t>TM</w:t>
       </w:r>
+      <w:proofErr w:type="spellEnd"/>
       <w:r>
         <w:rPr>
           <w:i/>
@@ -5146,6 +5314,7 @@
           <w:tab w:val="num" w:pos="1440"/>
         </w:tabs>
       </w:pPr>
+      <w:proofErr w:type="spellStart"/>
       <w:r>
         <w:rPr>
           <w:i/>
@@ -5159,6 +5328,7 @@
         </w:rPr>
         <w:t>TM</w:t>
       </w:r>
+      <w:proofErr w:type="spellEnd"/>
       <w:r>
         <w:rPr>
           <w:i/>
@@ -5199,6 +5369,7 @@
           <w:tab w:val="num" w:pos="1440"/>
         </w:tabs>
       </w:pPr>
+      <w:proofErr w:type="spellStart"/>
       <w:r>
         <w:rPr>
           <w:i/>
@@ -5212,6 +5383,7 @@
         </w:rPr>
         <w:t>TM</w:t>
       </w:r>
+      <w:proofErr w:type="spellEnd"/>
       <w:r>
         <w:rPr>
           <w:i/>
@@ -5540,7 +5712,7 @@
         <w:spacing w:after="80"/>
       </w:pPr>
       <w:r>
-        <w:t>Copyright © OASIS Open 2015</w:t>
+        <w:t>Copyright © OASIS Open 2016</w:t>
       </w:r>
       <w:r>
         <w:t>. All Rights Reserved.</w:t>
@@ -5592,7 +5764,13 @@
     <w:p>
       <w:r>
         <w:lastRenderedPageBreak/>
-        <w:t>Portions copyright © United States Government 2012-2015.  All Rights Reserved.</w:t>
+        <w:t>Portions copyright © Un</w:t>
+      </w:r>
+      <w:r>
+        <w:t>ited States Government 2012-2016</w:t>
+      </w:r>
+      <w:r>
+        <w:t>.  All Rights Reserved.</w:t>
       </w:r>
       <w:r>
         <w:br/>
@@ -5616,6 +5794,8 @@
         <w:t>Table of Contents</w:t>
       </w:r>
     </w:p>
+    <w:bookmarkStart w:id="4" w:name="_GoBack"/>
+    <w:bookmarkEnd w:id="4"/>
     <w:p>
       <w:pPr>
         <w:pStyle w:val="TOC1"/>
@@ -5636,7 +5816,7 @@
       <w:r>
         <w:fldChar w:fldCharType="separate"/>
       </w:r>
-      <w:hyperlink w:anchor="_Toc438551100" w:history="1">
+      <w:hyperlink w:anchor="_Toc449966326" w:history="1">
         <w:r>
           <w:rPr>
             <w:rStyle w:val="Hyperlink"/>
@@ -5680,7 +5860,7 @@
             <w:noProof/>
             <w:webHidden/>
           </w:rPr>
-          <w:instrText xml:space="preserve"> PAGEREF _Toc438551100 \h </w:instrText>
+          <w:instrText xml:space="preserve"> PAGEREF _Toc449966326 \h </w:instrText>
         </w:r>
         <w:r>
           <w:rPr>
@@ -5726,7 +5906,7 @@
           <w:szCs w:val="22"/>
         </w:rPr>
       </w:pPr>
-      <w:hyperlink w:anchor="_Toc438551101" w:history="1">
+      <w:hyperlink w:anchor="_Toc449966327" w:history="1">
         <w:r>
           <w:rPr>
             <w:rStyle w:val="Hyperlink"/>
@@ -5785,7 +5965,7 @@
             <w:noProof/>
             <w:webHidden/>
           </w:rPr>
-          <w:instrText xml:space="preserve"> PAGEREF _Toc438551101 \h </w:instrText>
+          <w:instrText xml:space="preserve"> PAGEREF _Toc449966327 \h </w:instrText>
         </w:r>
         <w:r>
           <w:rPr>
@@ -5831,7 +6011,7 @@
           <w:szCs w:val="22"/>
         </w:rPr>
       </w:pPr>
-      <w:hyperlink w:anchor="_Toc438551102" w:history="1">
+      <w:hyperlink w:anchor="_Toc449966328" w:history="1">
         <w:r>
           <w:rPr>
             <w:rStyle w:val="Hyperlink"/>
@@ -5875,7 +6055,7 @@
             <w:noProof/>
             <w:webHidden/>
           </w:rPr>
-          <w:instrText xml:space="preserve"> PAGEREF _Toc438551102 \h </w:instrText>
+          <w:instrText xml:space="preserve"> PAGEREF _Toc449966328 \h </w:instrText>
         </w:r>
         <w:r>
           <w:rPr>
@@ -5921,7 +6101,7 @@
           <w:szCs w:val="22"/>
         </w:rPr>
       </w:pPr>
-      <w:hyperlink w:anchor="_Toc438551103" w:history="1">
+      <w:hyperlink w:anchor="_Toc449966329" w:history="1">
         <w:r>
           <w:rPr>
             <w:rStyle w:val="Hyperlink"/>
@@ -5965,7 +6145,7 @@
             <w:noProof/>
             <w:webHidden/>
           </w:rPr>
-          <w:instrText xml:space="preserve"> PAGEREF _Toc438551103 \h </w:instrText>
+          <w:instrText xml:space="preserve"> PAGEREF _Toc449966329 \h </w:instrText>
         </w:r>
         <w:r>
           <w:rPr>
@@ -6011,7 +6191,7 @@
           <w:szCs w:val="22"/>
         </w:rPr>
       </w:pPr>
-      <w:hyperlink w:anchor="_Toc438551104" w:history="1">
+      <w:hyperlink w:anchor="_Toc449966330" w:history="1">
         <w:r>
           <w:rPr>
             <w:rStyle w:val="Hyperlink"/>
@@ -6055,7 +6235,7 @@
             <w:noProof/>
             <w:webHidden/>
           </w:rPr>
-          <w:instrText xml:space="preserve"> PAGEREF _Toc438551104 \h </w:instrText>
+          <w:instrText xml:space="preserve"> PAGEREF _Toc449966330 \h </w:instrText>
         </w:r>
         <w:r>
           <w:rPr>
@@ -6101,7 +6281,7 @@
           <w:szCs w:val="22"/>
         </w:rPr>
       </w:pPr>
-      <w:hyperlink w:anchor="_Toc438551105" w:history="1">
+      <w:hyperlink w:anchor="_Toc449966331" w:history="1">
         <w:r>
           <w:rPr>
             <w:rStyle w:val="Hyperlink"/>
@@ -6145,7 +6325,7 @@
             <w:noProof/>
             <w:webHidden/>
           </w:rPr>
-          <w:instrText xml:space="preserve"> PAGEREF _Toc438551105 \h </w:instrText>
+          <w:instrText xml:space="preserve"> PAGEREF _Toc449966331 \h </w:instrText>
         </w:r>
         <w:r>
           <w:rPr>
@@ -6191,7 +6371,7 @@
           <w:szCs w:val="22"/>
         </w:rPr>
       </w:pPr>
-      <w:hyperlink w:anchor="_Toc438551106" w:history="1">
+      <w:hyperlink w:anchor="_Toc449966332" w:history="1">
         <w:r>
           <w:rPr>
             <w:rStyle w:val="Hyperlink"/>
@@ -6235,7 +6415,7 @@
             <w:noProof/>
             <w:webHidden/>
           </w:rPr>
-          <w:instrText xml:space="preserve"> PAGEREF _Toc438551106 \h </w:instrText>
+          <w:instrText xml:space="preserve"> PAGEREF _Toc449966332 \h </w:instrText>
         </w:r>
         <w:r>
           <w:rPr>
@@ -6281,7 +6461,7 @@
           <w:szCs w:val="22"/>
         </w:rPr>
       </w:pPr>
-      <w:hyperlink w:anchor="_Toc438551107" w:history="1">
+      <w:hyperlink w:anchor="_Toc449966333" w:history="1">
         <w:r>
           <w:rPr>
             <w:rStyle w:val="Hyperlink"/>
@@ -6325,7 +6505,7 @@
             <w:noProof/>
             <w:webHidden/>
           </w:rPr>
-          <w:instrText xml:space="preserve"> PAGEREF _Toc438551107 \h </w:instrText>
+          <w:instrText xml:space="preserve"> PAGEREF _Toc449966333 \h </w:instrText>
         </w:r>
         <w:r>
           <w:rPr>
@@ -6371,7 +6551,7 @@
           <w:szCs w:val="22"/>
         </w:rPr>
       </w:pPr>
-      <w:hyperlink w:anchor="_Toc438551108" w:history="1">
+      <w:hyperlink w:anchor="_Toc449966334" w:history="1">
         <w:r>
           <w:rPr>
             <w:rStyle w:val="Hyperlink"/>
@@ -6415,7 +6595,7 @@
             <w:noProof/>
             <w:webHidden/>
           </w:rPr>
-          <w:instrText xml:space="preserve"> PAGEREF _Toc438551108 \h </w:instrText>
+          <w:instrText xml:space="preserve"> PAGEREF _Toc449966334 \h </w:instrText>
         </w:r>
         <w:r>
           <w:rPr>
@@ -6461,7 +6641,7 @@
           <w:szCs w:val="22"/>
         </w:rPr>
       </w:pPr>
-      <w:hyperlink w:anchor="_Toc438551109" w:history="1">
+      <w:hyperlink w:anchor="_Toc449966335" w:history="1">
         <w:r>
           <w:rPr>
             <w:rStyle w:val="Hyperlink"/>
@@ -6505,7 +6685,7 @@
             <w:noProof/>
             <w:webHidden/>
           </w:rPr>
-          <w:instrText xml:space="preserve"> PAGEREF _Toc438551109 \h </w:instrText>
+          <w:instrText xml:space="preserve"> PAGEREF _Toc449966335 \h </w:instrText>
         </w:r>
         <w:r>
           <w:rPr>
@@ -6551,7 +6731,7 @@
           <w:szCs w:val="22"/>
         </w:rPr>
       </w:pPr>
-      <w:hyperlink w:anchor="_Toc438551110" w:history="1">
+      <w:hyperlink w:anchor="_Toc449966336" w:history="1">
         <w:r>
           <w:rPr>
             <w:rStyle w:val="Hyperlink"/>
@@ -6595,7 +6775,7 @@
             <w:noProof/>
             <w:webHidden/>
           </w:rPr>
-          <w:instrText xml:space="preserve"> PAGEREF _Toc438551110 \h </w:instrText>
+          <w:instrText xml:space="preserve"> PAGEREF _Toc449966336 \h </w:instrText>
         </w:r>
         <w:r>
           <w:rPr>
@@ -6641,7 +6821,7 @@
           <w:szCs w:val="22"/>
         </w:rPr>
       </w:pPr>
-      <w:hyperlink w:anchor="_Toc438551111" w:history="1">
+      <w:hyperlink w:anchor="_Toc449966337" w:history="1">
         <w:r>
           <w:rPr>
             <w:rStyle w:val="Hyperlink"/>
@@ -6685,7 +6865,7 @@
             <w:noProof/>
             <w:webHidden/>
           </w:rPr>
-          <w:instrText xml:space="preserve"> PAGEREF _Toc438551111 \h </w:instrText>
+          <w:instrText xml:space="preserve"> PAGEREF _Toc449966337 \h </w:instrText>
         </w:r>
         <w:r>
           <w:rPr>
@@ -6727,7 +6907,7 @@
           <w:szCs w:val="22"/>
         </w:rPr>
       </w:pPr>
-      <w:hyperlink w:anchor="_Toc438551112" w:history="1">
+      <w:hyperlink w:anchor="_Toc449966338" w:history="1">
         <w:r>
           <w:rPr>
             <w:rStyle w:val="Hyperlink"/>
@@ -6771,7 +6951,7 @@
             <w:noProof/>
             <w:webHidden/>
           </w:rPr>
-          <w:instrText xml:space="preserve"> PAGEREF _Toc438551112 \h </w:instrText>
+          <w:instrText xml:space="preserve"> PAGEREF _Toc449966338 \h </w:instrText>
         </w:r>
         <w:r>
           <w:rPr>
@@ -6817,7 +6997,7 @@
           <w:szCs w:val="22"/>
         </w:rPr>
       </w:pPr>
-      <w:hyperlink w:anchor="_Toc438551113" w:history="1">
+      <w:hyperlink w:anchor="_Toc449966339" w:history="1">
         <w:r>
           <w:rPr>
             <w:rStyle w:val="Hyperlink"/>
@@ -6861,7 +7041,7 @@
             <w:noProof/>
             <w:webHidden/>
           </w:rPr>
-          <w:instrText xml:space="preserve"> PAGEREF _Toc438551113 \h </w:instrText>
+          <w:instrText xml:space="preserve"> PAGEREF _Toc449966339 \h </w:instrText>
         </w:r>
         <w:r>
           <w:rPr>
@@ -6907,7 +7087,7 @@
           <w:szCs w:val="22"/>
         </w:rPr>
       </w:pPr>
-      <w:hyperlink w:anchor="_Toc438551114" w:history="1">
+      <w:hyperlink w:anchor="_Toc449966340" w:history="1">
         <w:r>
           <w:rPr>
             <w:rStyle w:val="Hyperlink"/>
@@ -6951,7 +7131,7 @@
             <w:noProof/>
             <w:webHidden/>
           </w:rPr>
-          <w:instrText xml:space="preserve"> PAGEREF _Toc438551114 \h </w:instrText>
+          <w:instrText xml:space="preserve"> PAGEREF _Toc449966340 \h </w:instrText>
         </w:r>
         <w:r>
           <w:rPr>
@@ -6993,7 +7173,7 @@
           <w:szCs w:val="22"/>
         </w:rPr>
       </w:pPr>
-      <w:hyperlink w:anchor="_Toc438551115" w:history="1">
+      <w:hyperlink w:anchor="_Toc449966341" w:history="1">
         <w:r>
           <w:rPr>
             <w:rStyle w:val="Hyperlink"/>
@@ -7037,7 +7217,7 @@
             <w:noProof/>
             <w:webHidden/>
           </w:rPr>
-          <w:instrText xml:space="preserve"> PAGEREF _Toc438551115 \h </w:instrText>
+          <w:instrText xml:space="preserve"> PAGEREF _Toc449966341 \h </w:instrText>
         </w:r>
         <w:r>
           <w:rPr>
@@ -7083,7 +7263,7 @@
           <w:szCs w:val="22"/>
         </w:rPr>
       </w:pPr>
-      <w:hyperlink w:anchor="_Toc438551116" w:history="1">
+      <w:hyperlink w:anchor="_Toc449966342" w:history="1">
         <w:r>
           <w:rPr>
             <w:rStyle w:val="Hyperlink"/>
@@ -7127,7 +7307,7 @@
             <w:noProof/>
             <w:webHidden/>
           </w:rPr>
-          <w:instrText xml:space="preserve"> PAGEREF _Toc438551116 \h </w:instrText>
+          <w:instrText xml:space="preserve"> PAGEREF _Toc449966342 \h </w:instrText>
         </w:r>
         <w:r>
           <w:rPr>
@@ -7173,7 +7353,7 @@
           <w:szCs w:val="22"/>
         </w:rPr>
       </w:pPr>
-      <w:hyperlink w:anchor="_Toc438551117" w:history="1">
+      <w:hyperlink w:anchor="_Toc449966343" w:history="1">
         <w:r>
           <w:rPr>
             <w:rStyle w:val="Hyperlink"/>
@@ -7217,7 +7397,7 @@
             <w:noProof/>
             <w:webHidden/>
           </w:rPr>
-          <w:instrText xml:space="preserve"> PAGEREF _Toc438551117 \h </w:instrText>
+          <w:instrText xml:space="preserve"> PAGEREF _Toc449966343 \h </w:instrText>
         </w:r>
         <w:r>
           <w:rPr>
@@ -7263,7 +7443,7 @@
           <w:szCs w:val="22"/>
         </w:rPr>
       </w:pPr>
-      <w:hyperlink w:anchor="_Toc438551118" w:history="1">
+      <w:hyperlink w:anchor="_Toc449966344" w:history="1">
         <w:r>
           <w:rPr>
             <w:rStyle w:val="Hyperlink"/>
@@ -7307,7 +7487,7 @@
             <w:noProof/>
             <w:webHidden/>
           </w:rPr>
-          <w:instrText xml:space="preserve"> PAGEREF _Toc438551118 \h </w:instrText>
+          <w:instrText xml:space="preserve"> PAGEREF _Toc449966344 \h </w:instrText>
         </w:r>
         <w:r>
           <w:rPr>
@@ -7349,7 +7529,7 @@
           <w:szCs w:val="22"/>
         </w:rPr>
       </w:pPr>
-      <w:hyperlink w:anchor="_Toc438551119" w:history="1">
+      <w:hyperlink w:anchor="_Toc449966345" w:history="1">
         <w:r>
           <w:rPr>
             <w:rStyle w:val="Hyperlink"/>
@@ -7393,7 +7573,7 @@
             <w:noProof/>
             <w:webHidden/>
           </w:rPr>
-          <w:instrText xml:space="preserve"> PAGEREF _Toc438551119 \h </w:instrText>
+          <w:instrText xml:space="preserve"> PAGEREF _Toc449966345 \h </w:instrText>
         </w:r>
         <w:r>
           <w:rPr>
@@ -7435,13 +7615,13 @@
           <w:szCs w:val="22"/>
         </w:rPr>
       </w:pPr>
-      <w:hyperlink w:anchor="_Toc438551120" w:history="1">
+      <w:hyperlink w:anchor="_Toc449966346" w:history="1">
         <w:r>
           <w:rPr>
             <w:rStyle w:val="Hyperlink"/>
             <w:noProof/>
           </w:rPr>
-          <w:t>Acknowledgments</w:t>
+          <w:t>Appendix A. Acknowledgments</w:t>
         </w:r>
         <w:r>
           <w:rPr>
@@ -7462,7 +7642,7 @@
             <w:noProof/>
             <w:webHidden/>
           </w:rPr>
-          <w:instrText xml:space="preserve"> PAGEREF _Toc438551120 \h </w:instrText>
+          <w:instrText xml:space="preserve"> PAGEREF _Toc449966346 \h </w:instrText>
         </w:r>
         <w:r>
           <w:rPr>
@@ -7504,13 +7684,13 @@
           <w:szCs w:val="22"/>
         </w:rPr>
       </w:pPr>
-      <w:hyperlink w:anchor="_Toc438551121" w:history="1">
+      <w:hyperlink w:anchor="_Toc449966347" w:history="1">
         <w:r>
           <w:rPr>
             <w:rStyle w:val="Hyperlink"/>
             <w:noProof/>
           </w:rPr>
-          <w:t>Revision History</w:t>
+          <w:t>Appendix B. Revision History</w:t>
         </w:r>
         <w:r>
           <w:rPr>
@@ -7531,7 +7711,7 @@
             <w:noProof/>
             <w:webHidden/>
           </w:rPr>
-          <w:instrText xml:space="preserve"> PAGEREF _Toc438551121 \h </w:instrText>
+          <w:instrText xml:space="preserve"> PAGEREF _Toc449966347 \h </w:instrText>
         </w:r>
         <w:r>
           <w:rPr>
@@ -7577,15 +7757,15 @@
       <w:pPr>
         <w:pStyle w:val="Heading1"/>
       </w:pPr>
-      <w:bookmarkStart w:id="4" w:name="_Toc424631595"/>
-      <w:bookmarkStart w:id="5" w:name="_Toc438551100"/>
+      <w:bookmarkStart w:id="5" w:name="_Toc424631595"/>
+      <w:bookmarkStart w:id="6" w:name="_Toc449966326"/>
       <w:bookmarkEnd w:id="0"/>
       <w:r>
         <w:lastRenderedPageBreak/>
         <w:t>Introduction</w:t>
       </w:r>
-      <w:bookmarkEnd w:id="4"/>
       <w:bookmarkEnd w:id="5"/>
+      <w:bookmarkEnd w:id="6"/>
     </w:p>
     <w:p>
       <w:pPr>
@@ -7611,7 +7791,11 @@
         <w:ind w:right="-270"/>
       </w:pPr>
       <w:r>
-        <w:t>The Cyber Observable Expression (CybOX</w:t>
+        <w:t>The Cyber Observable Expression (</w:t>
+      </w:r>
+      <w:proofErr w:type="spellStart"/>
+      <w:r>
+        <w:t>CybOX</w:t>
       </w:r>
       <w:r>
         <w:rPr>
@@ -7619,6 +7803,7 @@
         </w:rPr>
         <w:t>TM</w:t>
       </w:r>
+      <w:proofErr w:type="spellEnd"/>
       <w:r>
         <w:t>)</w:t>
       </w:r>
@@ -7649,7 +7834,7 @@
         <w:spacing w:after="240"/>
         <w:ind w:right="-270"/>
       </w:pPr>
-      <w:bookmarkStart w:id="6" w:name="_Toc401131317"/>
+      <w:bookmarkStart w:id="7" w:name="_Toc401131317"/>
       <w:r>
         <w:t xml:space="preserve">In Section </w:t>
       </w:r>
@@ -7836,7 +8021,7 @@
       <w:r>
         <w:t xml:space="preserve">. </w:t>
       </w:r>
-      <w:bookmarkEnd w:id="6"/>
+      <w:bookmarkEnd w:id="7"/>
       <w:r>
         <w:t xml:space="preserve">In Section </w:t>
       </w:r>
@@ -7998,11 +8183,12 @@
       <w:pPr>
         <w:pStyle w:val="Heading2"/>
       </w:pPr>
-      <w:bookmarkStart w:id="7" w:name="_Toc412205405"/>
-      <w:bookmarkStart w:id="8" w:name="_Ref412300941"/>
-      <w:bookmarkStart w:id="9" w:name="_Ref412622367"/>
-      <w:bookmarkStart w:id="10" w:name="_Toc424631596"/>
-      <w:bookmarkStart w:id="11" w:name="_Toc438551101"/>
+      <w:bookmarkStart w:id="8" w:name="_Toc412205405"/>
+      <w:bookmarkStart w:id="9" w:name="_Ref412300941"/>
+      <w:bookmarkStart w:id="10" w:name="_Ref412622367"/>
+      <w:bookmarkStart w:id="11" w:name="_Toc424631596"/>
+      <w:bookmarkStart w:id="12" w:name="_Toc449966327"/>
+      <w:proofErr w:type="spellStart"/>
       <w:r>
         <w:t>CybOX</w:t>
       </w:r>
@@ -8012,14 +8198,15 @@
         </w:rPr>
         <w:t>TM</w:t>
       </w:r>
+      <w:proofErr w:type="spellEnd"/>
       <w:r>
         <w:t xml:space="preserve"> Specification Documents</w:t>
       </w:r>
-      <w:bookmarkEnd w:id="7"/>
       <w:bookmarkEnd w:id="8"/>
       <w:bookmarkEnd w:id="9"/>
       <w:bookmarkEnd w:id="10"/>
       <w:bookmarkEnd w:id="11"/>
+      <w:bookmarkEnd w:id="12"/>
     </w:p>
     <w:p>
       <w:pPr>
@@ -8130,15 +8317,15 @@
         <w:spacing w:before="360" w:after="60"/>
         <w:ind w:left="540" w:hanging="540"/>
       </w:pPr>
-      <w:bookmarkStart w:id="12" w:name="_Ref394437867"/>
-      <w:bookmarkStart w:id="13" w:name="_Toc426119868"/>
-      <w:bookmarkStart w:id="14" w:name="_Toc438551102"/>
+      <w:bookmarkStart w:id="13" w:name="_Ref394437867"/>
+      <w:bookmarkStart w:id="14" w:name="_Toc426119868"/>
+      <w:bookmarkStart w:id="15" w:name="_Toc449966328"/>
       <w:r>
         <w:t>Document Conventions</w:t>
       </w:r>
-      <w:bookmarkEnd w:id="12"/>
       <w:bookmarkEnd w:id="13"/>
       <w:bookmarkEnd w:id="14"/>
+      <w:bookmarkEnd w:id="15"/>
     </w:p>
     <w:p>
       <w:r>
@@ -8153,17 +8340,17 @@
         </w:tabs>
         <w:spacing w:before="360" w:after="60"/>
       </w:pPr>
-      <w:bookmarkStart w:id="15" w:name="_Toc389570603"/>
-      <w:bookmarkStart w:id="16" w:name="_Toc389581073"/>
-      <w:bookmarkStart w:id="17" w:name="_Toc426119870"/>
-      <w:bookmarkStart w:id="18" w:name="_Toc438551103"/>
+      <w:bookmarkStart w:id="16" w:name="_Toc389570603"/>
+      <w:bookmarkStart w:id="17" w:name="_Toc389581073"/>
+      <w:bookmarkStart w:id="18" w:name="_Toc426119870"/>
+      <w:bookmarkStart w:id="19" w:name="_Toc449966329"/>
       <w:r>
         <w:t>Fonts</w:t>
       </w:r>
-      <w:bookmarkEnd w:id="15"/>
       <w:bookmarkEnd w:id="16"/>
       <w:bookmarkEnd w:id="17"/>
       <w:bookmarkEnd w:id="18"/>
+      <w:bookmarkEnd w:id="19"/>
     </w:p>
     <w:p>
       <w:pPr>
@@ -8392,13 +8579,23 @@
         </w:rPr>
         <w:t xml:space="preserve">, </w:t>
       </w:r>
+      <w:proofErr w:type="gramStart"/>
       <w:r>
         <w:rPr>
           <w:rFonts w:ascii="Courier New" w:hAnsi="Courier New" w:cs="Courier New"/>
           <w:sz w:val="20"/>
           <w:szCs w:val="20"/>
         </w:rPr>
-        <w:t xml:space="preserve">cyboxCommon:BaseObjectPropertyType </w:t>
+        <w:t>cyboxCommon:BaseObjectPropertyType</w:t>
+      </w:r>
+      <w:proofErr w:type="gramEnd"/>
+      <w:r>
+        <w:rPr>
+          <w:rFonts w:ascii="Courier New" w:hAnsi="Courier New" w:cs="Courier New"/>
+          <w:sz w:val="20"/>
+          <w:szCs w:val="20"/>
+        </w:rPr>
+        <w:t xml:space="preserve"> </w:t>
       </w:r>
     </w:p>
     <w:p>
@@ -8533,6 +8730,7 @@
         </w:rPr>
         <w:t>Example</w:t>
       </w:r>
+      <w:proofErr w:type="gramStart"/>
       <w:r>
         <w:t xml:space="preserve">: </w:t>
       </w:r>
@@ -8540,29 +8738,36 @@
         <w:rPr>
           <w:i/>
         </w:rPr>
-        <w:t xml:space="preserve"> ‘HashNameVocab-1.0,’ high, medium, low</w:t>
+        <w:t xml:space="preserve"> ‘</w:t>
+      </w:r>
+      <w:proofErr w:type="gramEnd"/>
+      <w:r>
+        <w:rPr>
+          <w:i/>
+        </w:rPr>
+        <w:t>HashNameVocab-1.0,’ high, medium, low</w:t>
       </w:r>
     </w:p>
     <w:p>
       <w:pPr>
         <w:pStyle w:val="Heading3"/>
       </w:pPr>
-      <w:bookmarkStart w:id="19" w:name="_Ref394486021"/>
-      <w:bookmarkStart w:id="20" w:name="_Toc426119871"/>
-      <w:bookmarkStart w:id="21" w:name="_Toc438551104"/>
+      <w:bookmarkStart w:id="20" w:name="_Ref394486021"/>
+      <w:bookmarkStart w:id="21" w:name="_Toc426119871"/>
+      <w:bookmarkStart w:id="22" w:name="_Toc449966330"/>
       <w:r>
         <w:t>UML Package References</w:t>
       </w:r>
-      <w:bookmarkEnd w:id="19"/>
       <w:bookmarkEnd w:id="20"/>
       <w:bookmarkEnd w:id="21"/>
+      <w:bookmarkEnd w:id="22"/>
     </w:p>
     <w:p>
       <w:pPr>
         <w:spacing w:before="80" w:after="240"/>
       </w:pPr>
-      <w:bookmarkStart w:id="22" w:name="_Toc389570605"/>
-      <w:bookmarkStart w:id="23" w:name="_Toc389581075"/>
+      <w:bookmarkStart w:id="23" w:name="_Toc389570605"/>
+      <w:bookmarkStart w:id="24" w:name="_Toc389581075"/>
       <w:r>
         <w:t xml:space="preserve">Each CybOX data model is captured in a different UML package (e.g., Core package) where the packages together compose the full CybOX UML model.  To refer to a particular class of a specific package, we use the format </w:t>
       </w:r>
@@ -8603,6 +8808,7 @@
       <w:r>
         <w:t xml:space="preserve">The package_prefix for the Library data model is </w:t>
       </w:r>
+      <w:proofErr w:type="spellStart"/>
       <w:r>
         <w:rPr>
           <w:rFonts w:ascii="Courier New" w:hAnsi="Courier New" w:cs="Courier New"/>
@@ -8615,6 +8821,7 @@
         </w:rPr>
         <w:t>Obj</w:t>
       </w:r>
+      <w:proofErr w:type="spellEnd"/>
       <w:r>
         <w:t xml:space="preserve">. </w:t>
       </w:r>
@@ -8644,24 +8851,24 @@
       <w:pPr>
         <w:pStyle w:val="Heading3"/>
       </w:pPr>
-      <w:bookmarkStart w:id="24" w:name="_Toc426119872"/>
-      <w:bookmarkStart w:id="25" w:name="_Toc438551105"/>
+      <w:bookmarkStart w:id="25" w:name="_Toc426119872"/>
+      <w:bookmarkStart w:id="26" w:name="_Toc449966331"/>
       <w:r>
         <w:t>UML Diagrams</w:t>
       </w:r>
-      <w:bookmarkEnd w:id="22"/>
       <w:bookmarkEnd w:id="23"/>
       <w:bookmarkEnd w:id="24"/>
       <w:bookmarkEnd w:id="25"/>
+      <w:bookmarkEnd w:id="26"/>
     </w:p>
     <w:p>
       <w:pPr>
         <w:spacing w:before="80" w:after="240"/>
       </w:pPr>
-      <w:bookmarkStart w:id="26" w:name="_Toc398719452"/>
-      <w:bookmarkStart w:id="27" w:name="_Toc389570606"/>
-      <w:bookmarkStart w:id="28" w:name="_Toc389581076"/>
-      <w:bookmarkStart w:id="29" w:name="_Ref394436861"/>
+      <w:bookmarkStart w:id="27" w:name="_Toc398719452"/>
+      <w:bookmarkStart w:id="28" w:name="_Toc389570606"/>
+      <w:bookmarkStart w:id="29" w:name="_Toc389581076"/>
+      <w:bookmarkStart w:id="30" w:name="_Ref394436861"/>
       <w:r>
         <w:t xml:space="preserve">This specification makes use of UML diagrams to visually depict relationships between CybOX Language constructs. Note that the diagrams have been extracted directly from the full UML model for CybOX; they have not been constructed purely for inclusion in the specification documents.  Typically, diagrams are included for the primary class of a data model, and for any other class where the visualization of its relationships between other classes would be useful.  This implies that there will be very few diagrams for classes whose only properties are either a data type or a class from the CybOX Common data model.  </w:t>
       </w:r>
@@ -8684,14 +8891,14 @@
       <w:pPr>
         <w:pStyle w:val="Heading4"/>
       </w:pPr>
-      <w:bookmarkStart w:id="30" w:name="_Toc426119873"/>
-      <w:bookmarkStart w:id="31" w:name="_Toc438551106"/>
+      <w:bookmarkStart w:id="31" w:name="_Toc426119873"/>
+      <w:bookmarkStart w:id="32" w:name="_Toc449966332"/>
       <w:r>
         <w:t>Class Properties</w:t>
       </w:r>
-      <w:bookmarkEnd w:id="26"/>
-      <w:bookmarkEnd w:id="30"/>
+      <w:bookmarkEnd w:id="27"/>
       <w:bookmarkEnd w:id="31"/>
+      <w:bookmarkEnd w:id="32"/>
     </w:p>
     <w:p>
       <w:pPr>
@@ -8705,15 +8912,15 @@
       <w:pPr>
         <w:pStyle w:val="Heading4"/>
       </w:pPr>
-      <w:bookmarkStart w:id="32" w:name="_Toc398719453"/>
-      <w:bookmarkStart w:id="33" w:name="_Toc426119874"/>
-      <w:bookmarkStart w:id="34" w:name="_Toc438551107"/>
+      <w:bookmarkStart w:id="33" w:name="_Toc398719453"/>
+      <w:bookmarkStart w:id="34" w:name="_Toc426119874"/>
+      <w:bookmarkStart w:id="35" w:name="_Toc449966333"/>
       <w:r>
         <w:t>Diagram Icons and Arrow Types</w:t>
       </w:r>
-      <w:bookmarkEnd w:id="32"/>
       <w:bookmarkEnd w:id="33"/>
       <w:bookmarkEnd w:id="34"/>
+      <w:bookmarkEnd w:id="35"/>
     </w:p>
     <w:p>
       <w:pPr>
@@ -8807,58 +9014,32 @@
         <w:spacing w:after="120"/>
         <w:jc w:val="center"/>
       </w:pPr>
-      <w:bookmarkStart w:id="35" w:name="_Ref397637630"/>
-      <w:bookmarkStart w:id="36" w:name="_Toc426119876"/>
+      <w:bookmarkStart w:id="36" w:name="_Ref397637630"/>
+      <w:bookmarkStart w:id="37" w:name="_Toc426119876"/>
       <w:r>
         <w:lastRenderedPageBreak/>
         <w:t xml:space="preserve">Table </w:t>
       </w:r>
-      <w:r>
-        <w:fldChar w:fldCharType="begin"/>
-      </w:r>
-      <w:r>
-        <w:instrText xml:space="preserve"> STYLEREF 1 \s </w:instrText>
-      </w:r>
-      <w:r>
-        <w:fldChar w:fldCharType="separate"/>
-      </w:r>
-      <w:r>
-        <w:rPr>
-          <w:noProof/>
-        </w:rPr>
-        <w:t>1</w:t>
-      </w:r>
-      <w:r>
-        <w:rPr>
-          <w:noProof/>
-        </w:rPr>
-        <w:fldChar w:fldCharType="end"/>
-      </w:r>
+      <w:fldSimple w:instr=" STYLEREF 1 \s ">
+        <w:r>
+          <w:rPr>
+            <w:noProof/>
+          </w:rPr>
+          <w:t>1</w:t>
+        </w:r>
+      </w:fldSimple>
       <w:r>
         <w:noBreakHyphen/>
       </w:r>
-      <w:r>
-        <w:fldChar w:fldCharType="begin"/>
-      </w:r>
-      <w:r>
-        <w:instrText xml:space="preserve"> SEQ Table \* ARABIC \s 1 </w:instrText>
-      </w:r>
-      <w:r>
-        <w:fldChar w:fldCharType="separate"/>
-      </w:r>
-      <w:r>
-        <w:rPr>
-          <w:noProof/>
-        </w:rPr>
-        <w:t>1</w:t>
-      </w:r>
-      <w:r>
-        <w:rPr>
-          <w:noProof/>
-        </w:rPr>
-        <w:fldChar w:fldCharType="end"/>
-      </w:r>
-      <w:bookmarkEnd w:id="35"/>
+      <w:fldSimple w:instr=" SEQ Table \* ARABIC \s 1 ">
+        <w:r>
+          <w:rPr>
+            <w:noProof/>
+          </w:rPr>
+          <w:t>1</w:t>
+        </w:r>
+      </w:fldSimple>
+      <w:bookmarkEnd w:id="36"/>
       <w:r>
         <w:t xml:space="preserve">.  </w:t>
       </w:r>
@@ -9105,7 +9286,7 @@
                 <v:shape id="_x0000_i1025" type="#_x0000_t75" style="width:24pt;height:21pt" o:ole="">
                   <v:imagedata r:id="rId26" o:title=""/>
                 </v:shape>
-                <o:OLEObject Type="Embed" ProgID="PBrush" ShapeID="_x0000_i1025" DrawAspect="Content" ObjectID="_1523098905" r:id="rId27"/>
+                <o:OLEObject Type="Embed" ProgID="PBrush" ShapeID="_x0000_i1025" DrawAspect="Content" ObjectID="_1523708474" r:id="rId27"/>
               </w:object>
             </w:r>
           </w:p>
@@ -9258,10 +9439,10 @@
             </w:pPr>
             <w:r>
               <w:object w:dxaOrig="270" w:dyaOrig="195" w14:anchorId="67979E53">
-                <v:shape id="_x0000_i1026" type="#_x0000_t75" style="width:14.5pt;height:14.5pt" o:ole="">
+                <v:shape id="_x0000_i1026" type="#_x0000_t75" style="width:14.25pt;height:14.25pt" o:ole="">
                   <v:imagedata r:id="rId29" o:title=""/>
                 </v:shape>
-                <o:OLEObject Type="Embed" ProgID="PBrush" ShapeID="_x0000_i1026" DrawAspect="Content" ObjectID="_1523098906" r:id="rId30"/>
+                <o:OLEObject Type="Embed" ProgID="PBrush" ShapeID="_x0000_i1026" DrawAspect="Content" ObjectID="_1523708475" r:id="rId30"/>
               </w:object>
             </w:r>
           </w:p>
@@ -9318,10 +9499,10 @@
             </w:pPr>
             <w:r>
               <w:object w:dxaOrig="210" w:dyaOrig="150" w14:anchorId="3EA1BE14">
-                <v:shape id="_x0000_i1027" type="#_x0000_t75" style="width:14pt;height:14.5pt" o:ole="">
+                <v:shape id="_x0000_i1027" type="#_x0000_t75" style="width:14.25pt;height:14.25pt" o:ole="">
                   <v:imagedata r:id="rId31" o:title=""/>
                 </v:shape>
-                <o:OLEObject Type="Embed" ProgID="PBrush" ShapeID="_x0000_i1027" DrawAspect="Content" ObjectID="_1523098907" r:id="rId32"/>
+                <o:OLEObject Type="Embed" ProgID="PBrush" ShapeID="_x0000_i1027" DrawAspect="Content" ObjectID="_1523708476" r:id="rId32"/>
               </w:object>
             </w:r>
           </w:p>
@@ -9504,10 +9685,10 @@
                 <w:color w:val="000000" w:themeColor="text1"/>
               </w:rPr>
               <w:object w:dxaOrig="1140" w:dyaOrig="780" w14:anchorId="5E05DCA1">
-                <v:shape id="_x0000_i1028" type="#_x0000_t75" style="width:57.5pt;height:35.5pt" o:ole="">
+                <v:shape id="_x0000_i1028" type="#_x0000_t75" style="width:57.75pt;height:35.25pt" o:ole="">
                   <v:imagedata r:id="rId33" o:title=""/>
                 </v:shape>
-                <o:OLEObject Type="Embed" ProgID="PBrush" ShapeID="_x0000_i1028" DrawAspect="Content" ObjectID="_1523098908" r:id="rId34"/>
+                <o:OLEObject Type="Embed" ProgID="PBrush" ShapeID="_x0000_i1028" DrawAspect="Content" ObjectID="_1523708477" r:id="rId34"/>
               </w:object>
             </w:r>
           </w:p>
@@ -9543,15 +9724,15 @@
       <w:pPr>
         <w:pStyle w:val="Heading3"/>
       </w:pPr>
-      <w:bookmarkStart w:id="37" w:name="_Toc438551108"/>
+      <w:bookmarkStart w:id="38" w:name="_Toc449966334"/>
       <w:r>
         <w:t>Property Table Notation</w:t>
       </w:r>
-      <w:bookmarkEnd w:id="27"/>
       <w:bookmarkEnd w:id="28"/>
       <w:bookmarkEnd w:id="29"/>
-      <w:bookmarkEnd w:id="36"/>
+      <w:bookmarkEnd w:id="30"/>
       <w:bookmarkEnd w:id="37"/>
+      <w:bookmarkEnd w:id="38"/>
     </w:p>
     <w:p>
       <w:pPr>
@@ -9717,15 +9898,15 @@
       <w:pPr>
         <w:pStyle w:val="Heading3"/>
       </w:pPr>
-      <w:bookmarkStart w:id="38" w:name="_Toc412205415"/>
-      <w:bookmarkStart w:id="39" w:name="_Toc426119877"/>
-      <w:bookmarkStart w:id="40" w:name="_Toc438551109"/>
+      <w:bookmarkStart w:id="39" w:name="_Toc412205415"/>
+      <w:bookmarkStart w:id="40" w:name="_Toc426119877"/>
+      <w:bookmarkStart w:id="41" w:name="_Toc449966335"/>
       <w:r>
         <w:t>Property and Class Descriptions</w:t>
       </w:r>
-      <w:bookmarkEnd w:id="38"/>
       <w:bookmarkEnd w:id="39"/>
       <w:bookmarkEnd w:id="40"/>
+      <w:bookmarkEnd w:id="41"/>
     </w:p>
     <w:p>
       <w:pPr>
@@ -10213,15 +10394,15 @@
       <w:pPr>
         <w:pStyle w:val="Heading2"/>
       </w:pPr>
-      <w:bookmarkStart w:id="41" w:name="_Ref428537349"/>
-      <w:bookmarkStart w:id="42" w:name="_Toc427275785"/>
-      <w:bookmarkStart w:id="43" w:name="_Toc438551110"/>
+      <w:bookmarkStart w:id="42" w:name="_Ref428537349"/>
+      <w:bookmarkStart w:id="43" w:name="_Toc427275785"/>
+      <w:bookmarkStart w:id="44" w:name="_Toc449966336"/>
       <w:r>
         <w:t>Terminology</w:t>
       </w:r>
-      <w:bookmarkEnd w:id="41"/>
       <w:bookmarkEnd w:id="42"/>
       <w:bookmarkEnd w:id="43"/>
+      <w:bookmarkEnd w:id="44"/>
     </w:p>
     <w:p>
       <w:r>
@@ -10407,24 +10588,24 @@
       <w:pPr>
         <w:pStyle w:val="Heading2"/>
       </w:pPr>
-      <w:bookmarkStart w:id="44" w:name="_Ref7502892"/>
-      <w:bookmarkStart w:id="45" w:name="_Toc12011611"/>
-      <w:bookmarkStart w:id="46" w:name="_Toc85472894"/>
-      <w:bookmarkStart w:id="47" w:name="_Toc287332008"/>
-      <w:bookmarkStart w:id="48" w:name="_Toc427275786"/>
-      <w:bookmarkStart w:id="49" w:name="_Toc438551111"/>
+      <w:bookmarkStart w:id="45" w:name="_Ref7502892"/>
+      <w:bookmarkStart w:id="46" w:name="_Toc12011611"/>
+      <w:bookmarkStart w:id="47" w:name="_Toc85472894"/>
+      <w:bookmarkStart w:id="48" w:name="_Toc287332008"/>
+      <w:bookmarkStart w:id="49" w:name="_Toc427275786"/>
+      <w:bookmarkStart w:id="50" w:name="_Toc449966337"/>
       <w:r>
         <w:t>Normative</w:t>
       </w:r>
-      <w:bookmarkEnd w:id="44"/>
       <w:bookmarkEnd w:id="45"/>
+      <w:bookmarkEnd w:id="46"/>
       <w:r>
         <w:t xml:space="preserve"> References</w:t>
       </w:r>
-      <w:bookmarkEnd w:id="46"/>
       <w:bookmarkEnd w:id="47"/>
       <w:bookmarkEnd w:id="48"/>
       <w:bookmarkEnd w:id="49"/>
+      <w:bookmarkEnd w:id="50"/>
     </w:p>
     <w:p>
       <w:pPr>
@@ -10436,14 +10617,14 @@
         </w:rPr>
         <w:t>[</w:t>
       </w:r>
-      <w:bookmarkStart w:id="50" w:name="rfc2119"/>
+      <w:bookmarkStart w:id="51" w:name="rfc2119"/>
       <w:r>
         <w:rPr>
           <w:rStyle w:val="Refterm"/>
         </w:rPr>
         <w:t>RFC2119</w:t>
       </w:r>
-      <w:bookmarkEnd w:id="50"/>
+      <w:bookmarkEnd w:id="51"/>
       <w:r>
         <w:rPr>
           <w:rStyle w:val="Refterm"/>
@@ -10476,14 +10657,14 @@
       <w:pPr>
         <w:pStyle w:val="Heading1"/>
       </w:pPr>
-      <w:bookmarkStart w:id="51" w:name="_Ref428537380"/>
-      <w:bookmarkStart w:id="52" w:name="_Toc438551112"/>
+      <w:bookmarkStart w:id="52" w:name="_Ref428537380"/>
+      <w:bookmarkStart w:id="53" w:name="_Toc449966338"/>
       <w:r>
         <w:lastRenderedPageBreak/>
         <w:t>Background Information</w:t>
       </w:r>
-      <w:bookmarkEnd w:id="51"/>
       <w:bookmarkEnd w:id="52"/>
+      <w:bookmarkEnd w:id="53"/>
     </w:p>
     <w:p>
       <w:r>
@@ -10553,13 +10734,13 @@
         <w:spacing w:before="360" w:after="60"/>
         <w:ind w:left="540" w:hanging="540"/>
       </w:pPr>
-      <w:bookmarkStart w:id="53" w:name="_Toc426119879"/>
-      <w:bookmarkStart w:id="54" w:name="_Toc438551113"/>
+      <w:bookmarkStart w:id="54" w:name="_Toc426119879"/>
+      <w:bookmarkStart w:id="55" w:name="_Toc449966339"/>
       <w:r>
         <w:t>Cyber Observables</w:t>
       </w:r>
-      <w:bookmarkEnd w:id="53"/>
       <w:bookmarkEnd w:id="54"/>
+      <w:bookmarkEnd w:id="55"/>
     </w:p>
     <w:p>
       <w:pPr>
@@ -10583,17 +10764,44 @@
         <w:spacing w:before="360" w:after="60"/>
         <w:ind w:left="540" w:hanging="540"/>
       </w:pPr>
-      <w:bookmarkStart w:id="55" w:name="_Toc438551114"/>
       <w:bookmarkStart w:id="56" w:name="_Toc287332011"/>
       <w:bookmarkStart w:id="57" w:name="_Toc409437263"/>
+      <w:bookmarkStart w:id="58" w:name="_Toc449966340"/>
       <w:r>
         <w:t>Objects</w:t>
       </w:r>
-      <w:bookmarkEnd w:id="55"/>
-    </w:p>
-    <w:p>
-      <w:r>
-        <w:t xml:space="preserve">Objects in CybOX are individual data models for characterizing a particular cyber entity, such as a Windows registry key, or an Email Message. Accordingly, each release of the CybOX language includes a particular set of Objects that are part of the release. The data model for each of these Objects is defined by its own specification that describes the context-specific classes and properties that compose the Object.  </w:t>
+      <w:bookmarkEnd w:id="58"/>
+    </w:p>
+    <w:p>
+      <w:pPr>
+        <w:spacing w:after="240"/>
+      </w:pPr>
+      <w:r>
+        <w:t xml:space="preserve">Cyber observable objects (Files, IP Addresses, etc) in CybOX are characterized with a combination of two levels of data models. </w:t>
+      </w:r>
+    </w:p>
+    <w:p>
+      <w:pPr>
+        <w:spacing w:after="240"/>
+      </w:pPr>
+      <w:r>
+        <w:t xml:space="preserve">The first level is the Object data model which specifies a base set of properties universal to all types of Objects and enables them to integrate with the overall cyber observable framework specified in the CybOX Core data model. </w:t>
+      </w:r>
+    </w:p>
+    <w:p>
+      <w:pPr>
+        <w:spacing w:after="240"/>
+      </w:pPr>
+      <w:r>
+        <w:t>The second level are the object property models which specify the properties of a particular type of Object via individual data models each focused on a particular cyber entity, such as a Windows registry key, or an Email Message. Accordingly, each release of the CybOX language includes a particular set of Objects that are part of the release. The data model for each of these Objects is defined by its own specification that describes the context-specific classes and properties that compose the Object.</w:t>
+      </w:r>
+    </w:p>
+    <w:p>
+      <w:r>
+        <w:t>Any specific instance of an Object is represented utilizing the particular object properties data model within the general Object data model.</w:t>
+      </w:r>
+      <w:r>
+        <w:t xml:space="preserve">  </w:t>
       </w:r>
     </w:p>
     <w:p>
@@ -10610,28 +10818,28 @@
       <w:pPr>
         <w:pStyle w:val="Heading1"/>
       </w:pPr>
-      <w:bookmarkStart w:id="58" w:name="_Ref435624699"/>
-      <w:bookmarkStart w:id="59" w:name="_Ref435625168"/>
-      <w:bookmarkStart w:id="60" w:name="_Ref435625637"/>
-      <w:bookmarkStart w:id="61" w:name="_Toc438551115"/>
+      <w:bookmarkStart w:id="59" w:name="_Ref435624699"/>
+      <w:bookmarkStart w:id="60" w:name="_Ref435625168"/>
+      <w:bookmarkStart w:id="61" w:name="_Ref435625637"/>
+      <w:bookmarkStart w:id="62" w:name="_Toc449966341"/>
       <w:r>
         <w:lastRenderedPageBreak/>
         <w:t>Data Model</w:t>
       </w:r>
-      <w:bookmarkEnd w:id="58"/>
       <w:bookmarkEnd w:id="59"/>
       <w:bookmarkEnd w:id="60"/>
       <w:bookmarkEnd w:id="61"/>
+      <w:bookmarkEnd w:id="62"/>
     </w:p>
     <w:p>
       <w:pPr>
         <w:pStyle w:val="Heading2"/>
       </w:pPr>
-      <w:bookmarkStart w:id="62" w:name="_Toc438551116"/>
+      <w:bookmarkStart w:id="63" w:name="_Toc449966342"/>
       <w:r>
         <w:t>LibraryObjectType Class</w:t>
       </w:r>
-      <w:bookmarkEnd w:id="62"/>
+      <w:bookmarkEnd w:id="63"/>
     </w:p>
     <w:p>
       <w:pPr>
@@ -10812,56 +11020,30 @@
         <w:spacing w:after="240"/>
         <w:jc w:val="center"/>
       </w:pPr>
-      <w:bookmarkStart w:id="63" w:name="_Ref395023936"/>
+      <w:bookmarkStart w:id="64" w:name="_Ref395023936"/>
       <w:r>
         <w:t xml:space="preserve">Figure </w:t>
       </w:r>
-      <w:r>
-        <w:fldChar w:fldCharType="begin"/>
-      </w:r>
-      <w:r>
-        <w:instrText xml:space="preserve"> STYLEREF 1 \s </w:instrText>
-      </w:r>
-      <w:r>
-        <w:fldChar w:fldCharType="separate"/>
-      </w:r>
-      <w:r>
-        <w:rPr>
-          <w:noProof/>
-        </w:rPr>
-        <w:t>3</w:t>
-      </w:r>
-      <w:r>
-        <w:rPr>
-          <w:noProof/>
-        </w:rPr>
-        <w:fldChar w:fldCharType="end"/>
-      </w:r>
+      <w:fldSimple w:instr=" STYLEREF 1 \s ">
+        <w:r>
+          <w:rPr>
+            <w:noProof/>
+          </w:rPr>
+          <w:t>3</w:t>
+        </w:r>
+      </w:fldSimple>
       <w:r>
         <w:noBreakHyphen/>
       </w:r>
-      <w:r>
-        <w:fldChar w:fldCharType="begin"/>
-      </w:r>
-      <w:r>
-        <w:instrText xml:space="preserve"> SEQ Figure \* ARABIC \s 1 </w:instrText>
-      </w:r>
-      <w:r>
-        <w:fldChar w:fldCharType="separate"/>
-      </w:r>
-      <w:r>
-        <w:rPr>
-          <w:noProof/>
-        </w:rPr>
-        <w:t>1</w:t>
-      </w:r>
-      <w:r>
-        <w:rPr>
-          <w:noProof/>
-        </w:rPr>
-        <w:fldChar w:fldCharType="end"/>
-      </w:r>
-      <w:bookmarkEnd w:id="63"/>
+      <w:fldSimple w:instr=" SEQ Figure \* ARABIC \s 1 ">
+        <w:r>
+          <w:rPr>
+            <w:noProof/>
+          </w:rPr>
+          <w:t>1</w:t>
+        </w:r>
+      </w:fldSimple>
+      <w:bookmarkEnd w:id="64"/>
       <w:r>
         <w:t xml:space="preserve">. UML diagram of the </w:t>
       </w:r>
@@ -10975,56 +11157,30 @@
         <w:pStyle w:val="tablecaption"/>
         <w:jc w:val="center"/>
       </w:pPr>
-      <w:bookmarkStart w:id="64" w:name="_Ref435625926"/>
+      <w:bookmarkStart w:id="65" w:name="_Ref435625926"/>
       <w:r>
         <w:t xml:space="preserve">Table </w:t>
       </w:r>
-      <w:r>
-        <w:fldChar w:fldCharType="begin"/>
-      </w:r>
-      <w:r>
-        <w:instrText xml:space="preserve"> STYLEREF 1 \s </w:instrText>
-      </w:r>
-      <w:r>
-        <w:fldChar w:fldCharType="separate"/>
-      </w:r>
-      <w:r>
-        <w:rPr>
-          <w:noProof/>
-        </w:rPr>
-        <w:t>3</w:t>
-      </w:r>
-      <w:r>
-        <w:rPr>
-          <w:noProof/>
-        </w:rPr>
-        <w:fldChar w:fldCharType="end"/>
-      </w:r>
+      <w:fldSimple w:instr=" STYLEREF 1 \s ">
+        <w:r>
+          <w:rPr>
+            <w:noProof/>
+          </w:rPr>
+          <w:t>3</w:t>
+        </w:r>
+      </w:fldSimple>
       <w:r>
         <w:noBreakHyphen/>
       </w:r>
-      <w:r>
-        <w:fldChar w:fldCharType="begin"/>
-      </w:r>
-      <w:r>
-        <w:instrText xml:space="preserve"> SEQ Table \* ARABIC \s 1 </w:instrText>
-      </w:r>
-      <w:r>
-        <w:fldChar w:fldCharType="separate"/>
-      </w:r>
-      <w:r>
-        <w:rPr>
-          <w:noProof/>
-        </w:rPr>
-        <w:t>1</w:t>
-      </w:r>
-      <w:r>
-        <w:rPr>
-          <w:noProof/>
-        </w:rPr>
-        <w:fldChar w:fldCharType="end"/>
-      </w:r>
-      <w:bookmarkEnd w:id="64"/>
+      <w:fldSimple w:instr=" SEQ Table \* ARABIC \s 1 ">
+        <w:r>
+          <w:rPr>
+            <w:noProof/>
+          </w:rPr>
+          <w:t>1</w:t>
+        </w:r>
+      </w:fldSimple>
+      <w:bookmarkEnd w:id="65"/>
       <w:r>
         <w:t xml:space="preserve">. </w:t>
       </w:r>
@@ -11929,14 +12085,14 @@
       <w:pPr>
         <w:pStyle w:val="Heading2"/>
       </w:pPr>
-      <w:bookmarkStart w:id="65" w:name="_Toc438551117"/>
+      <w:bookmarkStart w:id="66" w:name="_Toc449966343"/>
       <w:r>
         <w:t xml:space="preserve">LibraryType </w:t>
       </w:r>
       <w:r>
         <w:t>Data Type</w:t>
       </w:r>
-      <w:bookmarkEnd w:id="65"/>
+      <w:bookmarkEnd w:id="66"/>
     </w:p>
     <w:p>
       <w:pPr>
@@ -12002,11 +12158,11 @@
       <w:pPr>
         <w:pStyle w:val="Heading2"/>
       </w:pPr>
-      <w:bookmarkStart w:id="66" w:name="_Toc438551118"/>
+      <w:bookmarkStart w:id="67" w:name="_Toc449966344"/>
       <w:r>
         <w:t>LibraryTypeEnum Enumeration</w:t>
       </w:r>
-      <w:bookmarkEnd w:id="66"/>
+      <w:bookmarkEnd w:id="67"/>
     </w:p>
     <w:p>
       <w:pPr>
@@ -12067,14 +12223,7 @@
           <w:b/>
           <w:color w:val="0000EE"/>
         </w:rPr>
-        <w:t>Table</w:t>
-      </w:r>
-      <w:r>
-        <w:rPr>
-          <w:b/>
-          <w:color w:val="0000EE"/>
-        </w:rPr>
-        <w:t xml:space="preserve"> </w:t>
+        <w:t xml:space="preserve">Table </w:t>
       </w:r>
       <w:r>
         <w:rPr>
@@ -12115,61 +12264,30 @@
         <w:pStyle w:val="tablecaption"/>
         <w:jc w:val="center"/>
       </w:pPr>
-      <w:bookmarkStart w:id="67" w:name="_Ref435625944"/>
-      <w:bookmarkStart w:id="68" w:name="_GoBack"/>
+      <w:bookmarkStart w:id="68" w:name="_Ref435625944"/>
+      <w:r>
+        <w:t xml:space="preserve">Table </w:t>
+      </w:r>
+      <w:fldSimple w:instr=" STYLEREF 1 \s ">
+        <w:r>
+          <w:rPr>
+            <w:noProof/>
+          </w:rPr>
+          <w:t>3</w:t>
+        </w:r>
+      </w:fldSimple>
+      <w:r>
+        <w:noBreakHyphen/>
+      </w:r>
+      <w:fldSimple w:instr=" SEQ Table \* ARABIC \s 1 ">
+        <w:r>
+          <w:rPr>
+            <w:noProof/>
+          </w:rPr>
+          <w:t>2</w:t>
+        </w:r>
+      </w:fldSimple>
       <w:bookmarkEnd w:id="68"/>
-      <w:r>
-        <w:t xml:space="preserve">Table </w:t>
-      </w:r>
-      <w:r>
-        <w:fldChar w:fldCharType="begin"/>
-      </w:r>
-      <w:r>
-        <w:instrText xml:space="preserve"> STYLEREF 1 \s </w:instrText>
-      </w:r>
-      <w:r>
-        <w:fldChar w:fldCharType="separate"/>
-      </w:r>
-      <w:r>
-        <w:rPr>
-          <w:noProof/>
-        </w:rPr>
-        <w:t>3</w:t>
-      </w:r>
-      <w:r>
-        <w:rPr>
-          <w:noProof/>
-        </w:rPr>
-        <w:fldChar w:fldCharType="end"/>
-      </w:r>
-      <w:r>
-        <w:noBreakHyphen/>
-      </w:r>
-      <w:r>
-        <w:fldChar w:fldCharType="begin"/>
-      </w:r>
-      <w:r>
-        <w:instrText xml:space="preserve"> SEQ Table \* ARABIC \</w:instrText>
-      </w:r>
-      <w:r>
-        <w:instrText xml:space="preserve">s 1 </w:instrText>
-      </w:r>
-      <w:r>
-        <w:fldChar w:fldCharType="separate"/>
-      </w:r>
-      <w:r>
-        <w:rPr>
-          <w:noProof/>
-        </w:rPr>
-        <w:t>2</w:t>
-      </w:r>
-      <w:r>
-        <w:rPr>
-          <w:noProof/>
-        </w:rPr>
-        <w:fldChar w:fldCharType="end"/>
-      </w:r>
-      <w:bookmarkEnd w:id="67"/>
       <w:r>
         <w:t xml:space="preserve">. </w:t>
       </w:r>
@@ -12518,7 +12636,7 @@
         <w:pStyle w:val="Heading1"/>
       </w:pPr>
       <w:bookmarkStart w:id="69" w:name="_Ref428537416"/>
-      <w:bookmarkStart w:id="70" w:name="_Toc438551119"/>
+      <w:bookmarkStart w:id="70" w:name="_Toc449966345"/>
       <w:r>
         <w:lastRenderedPageBreak/>
         <w:t>Conformance</w:t>
@@ -12566,380 +12684,567 @@
     <w:p>
       <w:pPr>
         <w:pStyle w:val="AppendixHeading1"/>
-        <w:spacing w:after="120" w:afterAutospacing="0"/>
-      </w:pPr>
-      <w:bookmarkStart w:id="71" w:name="_Toc85472897"/>
-      <w:bookmarkStart w:id="72" w:name="_Toc287332012"/>
-      <w:bookmarkStart w:id="73" w:name="_Toc409437264"/>
-      <w:bookmarkStart w:id="74" w:name="_Toc438551120"/>
+        <w:numPr>
+          <w:ilvl w:val="0"/>
+          <w:numId w:val="11"/>
+        </w:numPr>
+      </w:pPr>
+      <w:bookmarkStart w:id="71" w:name="_Toc449961966"/>
+      <w:bookmarkStart w:id="72" w:name="_Toc449966346"/>
       <w:r>
         <w:lastRenderedPageBreak/>
         <w:t>Acknowledgments</w:t>
       </w:r>
       <w:bookmarkEnd w:id="71"/>
       <w:bookmarkEnd w:id="72"/>
+    </w:p>
+    <w:p>
+      <w:pPr>
+        <w:spacing w:after="240"/>
+      </w:pPr>
+      <w:r>
+        <w:t>The following individuals have participated in the creation of this specification and are gratefully acknowledged:</w:t>
+      </w:r>
+    </w:p>
+    <w:p>
+      <w:pPr>
+        <w:pStyle w:val="Titlepageinfo"/>
+      </w:pPr>
+      <w:r>
+        <w:t>Participants:</w:t>
+      </w:r>
+      <w:r>
+        <w:fldChar w:fldCharType="begin"/>
+      </w:r>
+      <w:r>
+        <w:instrText xml:space="preserve"> MACROBUTTON  </w:instrText>
+      </w:r>
+      <w:r>
+        <w:fldChar w:fldCharType="end"/>
+      </w:r>
+    </w:p>
+    <w:p>
+      <w:pPr>
+        <w:pStyle w:val="Contributor"/>
+      </w:pPr>
+      <w:r>
+        <w:t>Dean Thompson, Australia and New Zealand Banking Group (ANZ Bank)</w:t>
+      </w:r>
+    </w:p>
+    <w:p>
+      <w:pPr>
+        <w:pStyle w:val="Contributor"/>
+      </w:pPr>
+      <w:r>
+        <w:t>Bret Jordan, Blue Coat Systems, Inc.</w:t>
+      </w:r>
+    </w:p>
+    <w:p>
+      <w:pPr>
+        <w:pStyle w:val="Contributor"/>
+      </w:pPr>
+      <w:r>
+        <w:t>Adnan Baykal, Center for Internet Security (CIS)</w:t>
+      </w:r>
+    </w:p>
+    <w:p>
+      <w:pPr>
+        <w:pStyle w:val="Contributor"/>
+      </w:pPr>
+      <w:r>
+        <w:t xml:space="preserve">Liron Schiff, </w:t>
+      </w:r>
+      <w:proofErr w:type="spellStart"/>
+      <w:r>
+        <w:t>Comilion</w:t>
+      </w:r>
+      <w:proofErr w:type="spellEnd"/>
+      <w:r>
+        <w:t xml:space="preserve"> (mobile) Ltd.</w:t>
+      </w:r>
+    </w:p>
+    <w:p>
+      <w:pPr>
+        <w:pStyle w:val="Contributor"/>
+      </w:pPr>
+      <w:r>
+        <w:t xml:space="preserve">Jane </w:t>
+      </w:r>
+      <w:proofErr w:type="spellStart"/>
+      <w:r>
+        <w:t>Ginn</w:t>
+      </w:r>
+      <w:proofErr w:type="spellEnd"/>
+      <w:r>
+        <w:t>, Cyber Threat Intelligence Network, Inc. (CTIN)</w:t>
+      </w:r>
+    </w:p>
+    <w:p>
+      <w:pPr>
+        <w:pStyle w:val="Contributor"/>
+      </w:pPr>
+      <w:r>
+        <w:t>Richard Struse, DHS Office of Cybersecurity and Communications (CS&amp;C)</w:t>
+      </w:r>
+    </w:p>
+    <w:p>
+      <w:pPr>
+        <w:pStyle w:val="Contributor"/>
+      </w:pPr>
+      <w:proofErr w:type="spellStart"/>
+      <w:r>
+        <w:t>Ryusuke</w:t>
+      </w:r>
+      <w:proofErr w:type="spellEnd"/>
+      <w:r>
+        <w:t xml:space="preserve"> </w:t>
+      </w:r>
+      <w:proofErr w:type="spellStart"/>
+      <w:r>
+        <w:t>Masuoka</w:t>
+      </w:r>
+      <w:proofErr w:type="spellEnd"/>
+      <w:r>
+        <w:t>, Fujitsu Limited</w:t>
+      </w:r>
+    </w:p>
+    <w:p>
+      <w:pPr>
+        <w:pStyle w:val="Contributor"/>
+      </w:pPr>
+      <w:r>
+        <w:t>Eric Burger, Georgetown University</w:t>
+      </w:r>
+    </w:p>
+    <w:p>
+      <w:pPr>
+        <w:pStyle w:val="Contributor"/>
+      </w:pPr>
+      <w:r>
+        <w:t>Jason Keirstead, IBM</w:t>
+      </w:r>
+    </w:p>
+    <w:p>
+      <w:pPr>
+        <w:pStyle w:val="Contributor"/>
+      </w:pPr>
+      <w:r>
+        <w:t xml:space="preserve">Paul Martini, </w:t>
+      </w:r>
+      <w:proofErr w:type="spellStart"/>
+      <w:r>
+        <w:t>iboss</w:t>
+      </w:r>
+      <w:proofErr w:type="spellEnd"/>
+      <w:r>
+        <w:t>, Inc.</w:t>
+      </w:r>
+    </w:p>
+    <w:p>
+      <w:pPr>
+        <w:pStyle w:val="Contributor"/>
+      </w:pPr>
+      <w:r>
+        <w:t xml:space="preserve">Jerome </w:t>
+      </w:r>
+      <w:proofErr w:type="spellStart"/>
+      <w:r>
+        <w:t>Athias</w:t>
+      </w:r>
+      <w:proofErr w:type="spellEnd"/>
+      <w:r>
+        <w:t>, Individual</w:t>
+      </w:r>
+    </w:p>
+    <w:p>
+      <w:pPr>
+        <w:pStyle w:val="Contributor"/>
+      </w:pPr>
+      <w:proofErr w:type="spellStart"/>
+      <w:r>
+        <w:t>Sanjiv</w:t>
+      </w:r>
+      <w:proofErr w:type="spellEnd"/>
+      <w:r>
+        <w:t xml:space="preserve"> </w:t>
+      </w:r>
+      <w:proofErr w:type="spellStart"/>
+      <w:r>
+        <w:t>Kalkar</w:t>
+      </w:r>
+      <w:proofErr w:type="spellEnd"/>
+      <w:r>
+        <w:t>, Individual</w:t>
+      </w:r>
+    </w:p>
+    <w:p>
+      <w:pPr>
+        <w:pStyle w:val="Contributor"/>
+      </w:pPr>
+      <w:r>
+        <w:t>Terry MacDonald, Individual</w:t>
+      </w:r>
+    </w:p>
+    <w:p>
+      <w:pPr>
+        <w:pStyle w:val="Contributor"/>
+      </w:pPr>
+      <w:r>
+        <w:t>Alex Pinto, Individual</w:t>
+      </w:r>
+    </w:p>
+    <w:p>
+      <w:pPr>
+        <w:pStyle w:val="Contributor"/>
+      </w:pPr>
+      <w:r>
+        <w:t>Patrick Maroney, Integrated Networking Technologies, Inc.</w:t>
+      </w:r>
+    </w:p>
+    <w:p>
+      <w:pPr>
+        <w:pStyle w:val="Contributor"/>
+      </w:pPr>
+      <w:proofErr w:type="spellStart"/>
+      <w:r>
+        <w:t>Wouter</w:t>
+      </w:r>
+      <w:proofErr w:type="spellEnd"/>
+      <w:r>
+        <w:t xml:space="preserve"> </w:t>
+      </w:r>
+      <w:proofErr w:type="spellStart"/>
+      <w:r>
+        <w:t>Bolsterlee</w:t>
+      </w:r>
+      <w:proofErr w:type="spellEnd"/>
+      <w:r>
+        <w:t xml:space="preserve">, </w:t>
+      </w:r>
+      <w:proofErr w:type="spellStart"/>
+      <w:r>
+        <w:t>Intelworks</w:t>
+      </w:r>
+      <w:proofErr w:type="spellEnd"/>
+      <w:r>
+        <w:t xml:space="preserve"> BV</w:t>
+      </w:r>
+    </w:p>
+    <w:p>
+      <w:pPr>
+        <w:pStyle w:val="Contributor"/>
+      </w:pPr>
+      <w:proofErr w:type="spellStart"/>
+      <w:r>
+        <w:t>Joep</w:t>
+      </w:r>
+      <w:proofErr w:type="spellEnd"/>
+      <w:r>
+        <w:t xml:space="preserve"> </w:t>
+      </w:r>
+      <w:proofErr w:type="spellStart"/>
+      <w:r>
+        <w:t>Gommers</w:t>
+      </w:r>
+      <w:proofErr w:type="spellEnd"/>
+      <w:r>
+        <w:t xml:space="preserve">, </w:t>
+      </w:r>
+      <w:proofErr w:type="spellStart"/>
+      <w:r>
+        <w:t>Intelworks</w:t>
+      </w:r>
+      <w:proofErr w:type="spellEnd"/>
+      <w:r>
+        <w:t xml:space="preserve"> BV</w:t>
+      </w:r>
+    </w:p>
+    <w:p>
+      <w:pPr>
+        <w:pStyle w:val="Contributor"/>
+      </w:pPr>
+      <w:r>
+        <w:t xml:space="preserve">Sergey </w:t>
+      </w:r>
+      <w:proofErr w:type="spellStart"/>
+      <w:r>
+        <w:t>Polzunov</w:t>
+      </w:r>
+      <w:proofErr w:type="spellEnd"/>
+      <w:r>
+        <w:t xml:space="preserve">, </w:t>
+      </w:r>
+      <w:proofErr w:type="spellStart"/>
+      <w:r>
+        <w:t>Intelworks</w:t>
+      </w:r>
+      <w:proofErr w:type="spellEnd"/>
+      <w:r>
+        <w:t xml:space="preserve"> BV</w:t>
+      </w:r>
+    </w:p>
+    <w:p>
+      <w:pPr>
+        <w:pStyle w:val="Contributor"/>
+      </w:pPr>
+      <w:proofErr w:type="spellStart"/>
+      <w:r>
+        <w:t>Rutger</w:t>
+      </w:r>
+      <w:proofErr w:type="spellEnd"/>
+      <w:r>
+        <w:t xml:space="preserve"> </w:t>
+      </w:r>
+      <w:proofErr w:type="spellStart"/>
+      <w:r>
+        <w:t>Prins</w:t>
+      </w:r>
+      <w:proofErr w:type="spellEnd"/>
+      <w:r>
+        <w:t xml:space="preserve">, </w:t>
+      </w:r>
+      <w:proofErr w:type="spellStart"/>
+      <w:r>
+        <w:t>Intelworks</w:t>
+      </w:r>
+      <w:proofErr w:type="spellEnd"/>
+      <w:r>
+        <w:t xml:space="preserve"> BV</w:t>
+      </w:r>
+    </w:p>
+    <w:p>
+      <w:pPr>
+        <w:pStyle w:val="Contributor"/>
+      </w:pPr>
+      <w:r>
+        <w:t xml:space="preserve">Andrei </w:t>
+      </w:r>
+      <w:proofErr w:type="spellStart"/>
+      <w:r>
+        <w:t>Sîrghi</w:t>
+      </w:r>
+      <w:proofErr w:type="spellEnd"/>
+      <w:r>
+        <w:t xml:space="preserve">, </w:t>
+      </w:r>
+      <w:proofErr w:type="spellStart"/>
+      <w:r>
+        <w:t>Intelworks</w:t>
+      </w:r>
+      <w:proofErr w:type="spellEnd"/>
+      <w:r>
+        <w:t xml:space="preserve"> BV</w:t>
+      </w:r>
+    </w:p>
+    <w:p>
+      <w:pPr>
+        <w:pStyle w:val="Contributor"/>
+      </w:pPr>
+      <w:r>
+        <w:t>Jonathan Baker, MITRE Corporation</w:t>
+      </w:r>
+    </w:p>
+    <w:p>
+      <w:pPr>
+        <w:pStyle w:val="Contributor"/>
+      </w:pPr>
+      <w:r>
+        <w:t>Sean Barnum, MITRE Corporation</w:t>
+      </w:r>
+    </w:p>
+    <w:p>
+      <w:pPr>
+        <w:pStyle w:val="Contributor"/>
+      </w:pPr>
+      <w:r>
+        <w:t>Mark Davidson, MITRE Corporation</w:t>
+      </w:r>
+    </w:p>
+    <w:p>
+      <w:pPr>
+        <w:pStyle w:val="Contributor"/>
+      </w:pPr>
+      <w:r>
+        <w:t>Ivan Kirillov, MITRE Corporation</w:t>
+      </w:r>
+    </w:p>
+    <w:p>
+      <w:pPr>
+        <w:pStyle w:val="Contributor"/>
+      </w:pPr>
+      <w:r>
+        <w:t>John Wunder, MITRE Corporation</w:t>
+      </w:r>
+    </w:p>
+    <w:p>
+      <w:pPr>
+        <w:pStyle w:val="Contributor"/>
+      </w:pPr>
+      <w:r>
+        <w:t>Mike Boyle, National Security Agency</w:t>
+      </w:r>
+    </w:p>
+    <w:p>
+      <w:pPr>
+        <w:pStyle w:val="Contributor"/>
+      </w:pPr>
+      <w:r>
+        <w:t>Jessica Fitzgerald-McKay, National Security Agency</w:t>
+      </w:r>
+    </w:p>
+    <w:p>
+      <w:pPr>
+        <w:pStyle w:val="Contributor"/>
+      </w:pPr>
+      <w:r>
+        <w:t xml:space="preserve">Takahiro </w:t>
+      </w:r>
+      <w:proofErr w:type="spellStart"/>
+      <w:r>
+        <w:t>Kakumaru</w:t>
+      </w:r>
+      <w:proofErr w:type="spellEnd"/>
+      <w:r>
+        <w:t>, NEC Corporation</w:t>
+      </w:r>
+    </w:p>
+    <w:p>
+      <w:pPr>
+        <w:pStyle w:val="Contributor"/>
+      </w:pPr>
+      <w:r>
+        <w:t>John-Mark Gurney, New Context Services, Inc.</w:t>
+      </w:r>
+    </w:p>
+    <w:p>
+      <w:pPr>
+        <w:pStyle w:val="Contributor"/>
+      </w:pPr>
+      <w:r>
+        <w:t>Christian Hunt, New Context Services, Inc.</w:t>
+      </w:r>
+    </w:p>
+    <w:p>
+      <w:pPr>
+        <w:pStyle w:val="Contributor"/>
+      </w:pPr>
+      <w:r>
+        <w:t>Andrew Storms, New Context Services, Inc.</w:t>
+      </w:r>
+    </w:p>
+    <w:p>
+      <w:pPr>
+        <w:pStyle w:val="Contributor"/>
+      </w:pPr>
+      <w:r>
+        <w:t xml:space="preserve">Igor </w:t>
+      </w:r>
+      <w:proofErr w:type="spellStart"/>
+      <w:r>
+        <w:t>Baikalov</w:t>
+      </w:r>
+      <w:proofErr w:type="spellEnd"/>
+      <w:r>
+        <w:t xml:space="preserve">, </w:t>
+      </w:r>
+      <w:proofErr w:type="spellStart"/>
+      <w:r>
+        <w:t>Securonix</w:t>
+      </w:r>
+      <w:proofErr w:type="spellEnd"/>
+    </w:p>
+    <w:p>
+      <w:pPr>
+        <w:pStyle w:val="Contributor"/>
+      </w:pPr>
+      <w:r>
+        <w:t xml:space="preserve">Bernd </w:t>
+      </w:r>
+      <w:proofErr w:type="spellStart"/>
+      <w:r>
+        <w:t>Grobauer</w:t>
+      </w:r>
+      <w:proofErr w:type="spellEnd"/>
+      <w:r>
+        <w:t>, Siemens AG</w:t>
+      </w:r>
+    </w:p>
+    <w:p>
+      <w:pPr>
+        <w:pStyle w:val="Contributor"/>
+      </w:pPr>
+      <w:r>
+        <w:t>John Anderson, Soltra</w:t>
+      </w:r>
+    </w:p>
+    <w:p>
+      <w:pPr>
+        <w:pStyle w:val="Contributor"/>
+      </w:pPr>
+      <w:r>
+        <w:t>Trey Darley, Soltra</w:t>
+      </w:r>
+    </w:p>
+    <w:p>
+      <w:pPr>
+        <w:pStyle w:val="Contributor"/>
+      </w:pPr>
+      <w:r>
+        <w:t>Paul Dion, Soltra</w:t>
+      </w:r>
+    </w:p>
+    <w:p>
+      <w:pPr>
+        <w:pStyle w:val="Contributor"/>
+      </w:pPr>
+      <w:r>
+        <w:t>Brandon Hanes, Soltra</w:t>
+      </w:r>
+    </w:p>
+    <w:p>
+      <w:pPr>
+        <w:pStyle w:val="Contributor"/>
+      </w:pPr>
+      <w:r>
+        <w:t>Ali Khan, Soltra</w:t>
+      </w:r>
+    </w:p>
+    <w:p>
+      <w:pPr>
+        <w:pStyle w:val="Contributor"/>
+      </w:pPr>
+    </w:p>
+    <w:p>
+      <w:pPr>
+        <w:pStyle w:val="Contributor"/>
+      </w:pPr>
+      <w:r>
+        <w:t>The authors would also like to thank the larger CybOX Community for its input and help in reviewing this document.</w:t>
+      </w:r>
+    </w:p>
+    <w:p/>
+    <w:p>
+      <w:pPr>
+        <w:pStyle w:val="AppendixHeading1"/>
+        <w:numPr>
+          <w:ilvl w:val="0"/>
+          <w:numId w:val="11"/>
+        </w:numPr>
+      </w:pPr>
+      <w:bookmarkStart w:id="73" w:name="_Toc85472898"/>
+      <w:bookmarkStart w:id="74" w:name="_Toc287332014"/>
+      <w:bookmarkStart w:id="75" w:name="_Toc440957909"/>
+      <w:bookmarkStart w:id="76" w:name="_Toc449961967"/>
+      <w:bookmarkStart w:id="77" w:name="_Toc449966347"/>
+      <w:r>
+        <w:lastRenderedPageBreak/>
+        <w:t>Revision History</w:t>
+      </w:r>
       <w:bookmarkEnd w:id="73"/>
       <w:bookmarkEnd w:id="74"/>
-    </w:p>
-    <w:p>
-      <w:pPr>
-        <w:spacing w:after="240"/>
-      </w:pPr>
-      <w:r>
-        <w:t>The following individuals have participated in the creation of this specification and are gratefully acknowledged:</w:t>
-      </w:r>
-    </w:p>
-    <w:p>
-      <w:pPr>
-        <w:pStyle w:val="Titlepageinfo"/>
-      </w:pPr>
-      <w:r>
-        <w:t>Participants:</w:t>
-      </w:r>
-      <w:r>
-        <w:fldChar w:fldCharType="begin"/>
-      </w:r>
-      <w:r>
-        <w:instrText xml:space="preserve"> MACROBUTTON  </w:instrText>
-      </w:r>
-      <w:r>
-        <w:fldChar w:fldCharType="end"/>
-      </w:r>
-    </w:p>
-    <w:p>
-      <w:pPr>
-        <w:pStyle w:val="Contributor"/>
-      </w:pPr>
-      <w:r>
-        <w:t>Dean Thompson, Australia and New Zealand Banking Group (ANZ Bank)</w:t>
-      </w:r>
-    </w:p>
-    <w:p>
-      <w:pPr>
-        <w:pStyle w:val="Contributor"/>
-      </w:pPr>
-      <w:r>
-        <w:t>Bret Jordan, Blue Coat Systems, Inc.</w:t>
-      </w:r>
-    </w:p>
-    <w:p>
-      <w:pPr>
-        <w:pStyle w:val="Contributor"/>
-      </w:pPr>
-      <w:r>
-        <w:t>Adnan Baykal, Center for Internet Security (CIS)</w:t>
-      </w:r>
-    </w:p>
-    <w:p>
-      <w:pPr>
-        <w:pStyle w:val="Contributor"/>
-      </w:pPr>
-      <w:r>
-        <w:t>Liron Schiff, Comilion (mobile) Ltd.</w:t>
-      </w:r>
-    </w:p>
-    <w:p>
-      <w:pPr>
-        <w:pStyle w:val="Contributor"/>
-      </w:pPr>
-      <w:r>
-        <w:t>Jane Ginn, Cyber Threat Intelligence Network, Inc. (CTIN)</w:t>
-      </w:r>
-    </w:p>
-    <w:p>
-      <w:pPr>
-        <w:pStyle w:val="Contributor"/>
-      </w:pPr>
-      <w:r>
-        <w:t>Richard Struse, DHS Office of Cybersecurity and Communications (CS&amp;C)</w:t>
-      </w:r>
-    </w:p>
-    <w:p>
-      <w:pPr>
-        <w:pStyle w:val="Contributor"/>
-      </w:pPr>
-      <w:r>
-        <w:t>Ryusuke Masuoka, Fujitsu Limited</w:t>
-      </w:r>
-    </w:p>
-    <w:p>
-      <w:pPr>
-        <w:pStyle w:val="Contributor"/>
-      </w:pPr>
-      <w:r>
-        <w:t>Eric Burger, Georgetown University</w:t>
-      </w:r>
-    </w:p>
-    <w:p>
-      <w:pPr>
-        <w:pStyle w:val="Contributor"/>
-      </w:pPr>
-      <w:r>
-        <w:t>Jason Keirstead, IBM</w:t>
-      </w:r>
-    </w:p>
-    <w:p>
-      <w:pPr>
-        <w:pStyle w:val="Contributor"/>
-      </w:pPr>
-      <w:r>
-        <w:t>Paul Martini, iboss, Inc.</w:t>
-      </w:r>
-    </w:p>
-    <w:p>
-      <w:pPr>
-        <w:pStyle w:val="Contributor"/>
-      </w:pPr>
-      <w:r>
-        <w:t>Jerome Athias, Individual</w:t>
-      </w:r>
-    </w:p>
-    <w:p>
-      <w:pPr>
-        <w:pStyle w:val="Contributor"/>
-      </w:pPr>
-      <w:r>
-        <w:t>Sanjiv Kalkar, Individual</w:t>
-      </w:r>
-    </w:p>
-    <w:p>
-      <w:pPr>
-        <w:pStyle w:val="Contributor"/>
-      </w:pPr>
-      <w:r>
-        <w:t>Terry MacDonald, Individual</w:t>
-      </w:r>
-    </w:p>
-    <w:p>
-      <w:pPr>
-        <w:pStyle w:val="Contributor"/>
-      </w:pPr>
-      <w:r>
-        <w:t>Alex Pinto, Individual</w:t>
-      </w:r>
-    </w:p>
-    <w:p>
-      <w:pPr>
-        <w:pStyle w:val="Contributor"/>
-      </w:pPr>
-      <w:r>
-        <w:t>Patrick Maroney, Integrated Networking Technologies, Inc.</w:t>
-      </w:r>
-    </w:p>
-    <w:p>
-      <w:pPr>
-        <w:pStyle w:val="Contributor"/>
-      </w:pPr>
-      <w:r>
-        <w:t>Wouter Bolsterlee, Intelworks BV</w:t>
-      </w:r>
-    </w:p>
-    <w:p>
-      <w:pPr>
-        <w:pStyle w:val="Contributor"/>
-      </w:pPr>
-      <w:r>
-        <w:t>Joep Gommers, Intelworks BV</w:t>
-      </w:r>
-    </w:p>
-    <w:p>
-      <w:pPr>
-        <w:pStyle w:val="Contributor"/>
-      </w:pPr>
-      <w:r>
-        <w:t>Sergey Polzunov, Intelworks BV</w:t>
-      </w:r>
-    </w:p>
-    <w:p>
-      <w:pPr>
-        <w:pStyle w:val="Contributor"/>
-      </w:pPr>
-      <w:r>
-        <w:t>Rutger Prins, Intelworks BV</w:t>
-      </w:r>
-    </w:p>
-    <w:p>
-      <w:pPr>
-        <w:pStyle w:val="Contributor"/>
-      </w:pPr>
-      <w:r>
-        <w:t>Andrei Sîrghi, Intelworks BV</w:t>
-      </w:r>
-    </w:p>
-    <w:p>
-      <w:pPr>
-        <w:pStyle w:val="Contributor"/>
-      </w:pPr>
-      <w:r>
-        <w:t>Jonathan Baker, MITRE Corporation</w:t>
-      </w:r>
-    </w:p>
-    <w:p>
-      <w:pPr>
-        <w:pStyle w:val="Contributor"/>
-      </w:pPr>
-      <w:r>
-        <w:t>Sean Barnum, MITRE Corporation</w:t>
-      </w:r>
-    </w:p>
-    <w:p>
-      <w:pPr>
-        <w:pStyle w:val="Contributor"/>
-      </w:pPr>
-      <w:r>
-        <w:t>Mark Davidson, MITRE Corporation</w:t>
-      </w:r>
-    </w:p>
-    <w:p>
-      <w:pPr>
-        <w:pStyle w:val="Contributor"/>
-      </w:pPr>
-      <w:r>
-        <w:t>Ivan Kirillov, MITRE Corporation</w:t>
-      </w:r>
-    </w:p>
-    <w:p>
-      <w:pPr>
-        <w:pStyle w:val="Contributor"/>
-      </w:pPr>
-      <w:r>
-        <w:t>John Wunder, MITRE Corporation</w:t>
-      </w:r>
-    </w:p>
-    <w:p>
-      <w:pPr>
-        <w:pStyle w:val="Contributor"/>
-      </w:pPr>
-      <w:r>
-        <w:t>Mike Boyle, National Security Agency</w:t>
-      </w:r>
-    </w:p>
-    <w:p>
-      <w:pPr>
-        <w:pStyle w:val="Contributor"/>
-      </w:pPr>
-      <w:r>
-        <w:t>Jessica Fitzgerald-McKay, National Security Agency</w:t>
-      </w:r>
-    </w:p>
-    <w:p>
-      <w:pPr>
-        <w:pStyle w:val="Contributor"/>
-      </w:pPr>
-      <w:r>
-        <w:t>Takahiro Kakumaru, NEC Corporation</w:t>
-      </w:r>
-    </w:p>
-    <w:p>
-      <w:pPr>
-        <w:pStyle w:val="Contributor"/>
-      </w:pPr>
-      <w:r>
-        <w:t>John-Mark Gurney, New Context Services, Inc.</w:t>
-      </w:r>
-    </w:p>
-    <w:p>
-      <w:pPr>
-        <w:pStyle w:val="Contributor"/>
-      </w:pPr>
-      <w:r>
-        <w:t>Christian Hunt, New Context Services, Inc.</w:t>
-      </w:r>
-    </w:p>
-    <w:p>
-      <w:pPr>
-        <w:pStyle w:val="Contributor"/>
-      </w:pPr>
-      <w:r>
-        <w:t>Andrew Storms, New Context Services, Inc.</w:t>
-      </w:r>
-    </w:p>
-    <w:p>
-      <w:pPr>
-        <w:pStyle w:val="Contributor"/>
-      </w:pPr>
-      <w:r>
-        <w:t>Igor Baikalov, Securonix</w:t>
-      </w:r>
-    </w:p>
-    <w:p>
-      <w:pPr>
-        <w:pStyle w:val="Contributor"/>
-      </w:pPr>
-      <w:r>
-        <w:t>Bernd Grobauer, Siemens AG</w:t>
-      </w:r>
-    </w:p>
-    <w:p>
-      <w:pPr>
-        <w:pStyle w:val="Contributor"/>
-      </w:pPr>
-      <w:r>
-        <w:t>John Anderson, Soltra</w:t>
-      </w:r>
-    </w:p>
-    <w:p>
-      <w:pPr>
-        <w:pStyle w:val="Contributor"/>
-      </w:pPr>
-      <w:r>
-        <w:t>Trey Darley, Soltra</w:t>
-      </w:r>
-    </w:p>
-    <w:p>
-      <w:pPr>
-        <w:pStyle w:val="Contributor"/>
-      </w:pPr>
-      <w:r>
-        <w:t>Paul Dion, Soltra</w:t>
-      </w:r>
-    </w:p>
-    <w:p>
-      <w:pPr>
-        <w:pStyle w:val="Contributor"/>
-      </w:pPr>
-      <w:r>
-        <w:t>Brandon Hanes, Soltra</w:t>
-      </w:r>
-    </w:p>
-    <w:p>
-      <w:pPr>
-        <w:pStyle w:val="Contributor"/>
-      </w:pPr>
-      <w:r>
-        <w:t>Ali Khan, Soltra</w:t>
-      </w:r>
-    </w:p>
-    <w:p>
-      <w:pPr>
-        <w:pStyle w:val="Contributor"/>
-      </w:pPr>
-    </w:p>
-    <w:p>
-      <w:pPr>
-        <w:pStyle w:val="Contributor"/>
-      </w:pPr>
-      <w:r>
-        <w:t>The authors would also like to thank the larger CybOX Community for its input and help in reviewing this document.</w:t>
-      </w:r>
-    </w:p>
-    <w:p/>
-    <w:p>
-      <w:pPr>
-        <w:pStyle w:val="AppendixHeading1"/>
-      </w:pPr>
-      <w:bookmarkStart w:id="75" w:name="_Toc85472898"/>
-      <w:bookmarkStart w:id="76" w:name="_Toc287332014"/>
-      <w:bookmarkStart w:id="77" w:name="_Toc409437269"/>
-      <w:bookmarkStart w:id="78" w:name="_Toc438551121"/>
-      <w:r>
-        <w:lastRenderedPageBreak/>
-        <w:t>Revision History</w:t>
-      </w:r>
       <w:bookmarkEnd w:id="75"/>
       <w:bookmarkEnd w:id="76"/>
       <w:bookmarkEnd w:id="77"/>
-      <w:bookmarkEnd w:id="78"/>
     </w:p>
     <w:tbl>
       <w:tblPr>
@@ -13318,7 +13623,7 @@
         <w:sz w:val="16"/>
         <w:szCs w:val="16"/>
       </w:rPr>
-      <w:t>10</w:t>
+      <w:t>5</w:t>
     </w:r>
     <w:r>
       <w:rPr>
@@ -13556,7 +13861,7 @@
         <w:sz w:val="16"/>
         <w:szCs w:val="16"/>
       </w:rPr>
-      <w:t>13</w:t>
+      <w:t>16</w:t>
     </w:r>
     <w:r>
       <w:rPr>
@@ -14083,6 +14388,168 @@
     </w:lvl>
   </w:abstractNum>
   <w:abstractNum w:abstractNumId="2" w15:restartNumberingAfterBreak="0">
+    <w:nsid w:val="33ED3F0F"/>
+    <w:multiLevelType w:val="multilevel"/>
+    <w:tmpl w:val="3162D9F2"/>
+    <w:lvl w:ilvl="0">
+      <w:start w:val="1"/>
+      <w:numFmt w:val="upperLetter"/>
+      <w:pStyle w:val="AppendixHeading1"/>
+      <w:suff w:val="space"/>
+      <w:lvlText w:val="Appendix %1."/>
+      <w:lvlJc w:val="left"/>
+      <w:pPr>
+        <w:ind w:left="360" w:hanging="360"/>
+      </w:pPr>
+      <w:rPr>
+        <w:rFonts w:hint="default"/>
+      </w:rPr>
+    </w:lvl>
+    <w:lvl w:ilvl="1">
+      <w:start w:val="1"/>
+      <w:numFmt w:val="decimal"/>
+      <w:pStyle w:val="AppendixHeading2"/>
+      <w:suff w:val="space"/>
+      <w:lvlText w:val="%1.%2"/>
+      <w:lvlJc w:val="left"/>
+      <w:pPr>
+        <w:ind w:left="1026" w:hanging="576"/>
+      </w:pPr>
+      <w:rPr>
+        <w:rFonts w:hint="default"/>
+      </w:rPr>
+    </w:lvl>
+    <w:lvl w:ilvl="2">
+      <w:start w:val="1"/>
+      <w:numFmt w:val="decimal"/>
+      <w:pStyle w:val="AppendixHeading3"/>
+      <w:suff w:val="space"/>
+      <w:lvlText w:val="%1.%2.%3"/>
+      <w:lvlJc w:val="left"/>
+      <w:pPr>
+        <w:ind w:left="360" w:hanging="360"/>
+      </w:pPr>
+      <w:rPr>
+        <w:rFonts w:hint="default"/>
+      </w:rPr>
+    </w:lvl>
+    <w:lvl w:ilvl="3">
+      <w:start w:val="1"/>
+      <w:numFmt w:val="decimal"/>
+      <w:pStyle w:val="AppendixHeading4"/>
+      <w:suff w:val="space"/>
+      <w:lvlText w:val="%1.%2.%3.%4"/>
+      <w:lvlJc w:val="left"/>
+      <w:pPr>
+        <w:ind w:left="810" w:hanging="360"/>
+      </w:pPr>
+      <w:rPr>
+        <w:rFonts w:hint="default"/>
+      </w:rPr>
+    </w:lvl>
+    <w:lvl w:ilvl="4">
+      <w:start w:val="1"/>
+      <w:numFmt w:val="decimal"/>
+      <w:pStyle w:val="AppendixHeading5"/>
+      <w:suff w:val="space"/>
+      <w:lvlText w:val="%1.%2.%3.%4.%5"/>
+      <w:lvlJc w:val="left"/>
+      <w:pPr>
+        <w:ind w:left="1008" w:hanging="1008"/>
+      </w:pPr>
+      <w:rPr>
+        <w:rFonts w:hint="default"/>
+        <w:b/>
+        <w:bCs w:val="0"/>
+        <w:i/>
+        <w:iCs w:val="0"/>
+        <w:caps w:val="0"/>
+        <w:smallCaps w:val="0"/>
+        <w:strike w:val="0"/>
+        <w:dstrike w:val="0"/>
+        <w:noProof w:val="0"/>
+        <w:vanish w:val="0"/>
+        <w:color w:val="000000"/>
+        <w:spacing w:val="0"/>
+        <w:kern w:val="0"/>
+        <w:position w:val="0"/>
+        <w:u w:val="none"/>
+        <w:effect w:val="none"/>
+        <w:vertAlign w:val="baseline"/>
+        <w:em w:val="none"/>
+        <w:specVanish w:val="0"/>
+        <w14:shadow w14:blurRad="0" w14:dist="0" w14:dir="0" w14:sx="0" w14:sy="0" w14:kx="0" w14:ky="0" w14:algn="none">
+          <w14:srgbClr w14:val="000000"/>
+        </w14:shadow>
+        <w14:textOutline w14:w="0" w14:cap="rnd" w14:cmpd="sng" w14:algn="ctr">
+          <w14:noFill/>
+          <w14:prstDash w14:val="solid"/>
+          <w14:bevel/>
+        </w14:textOutline>
+      </w:rPr>
+    </w:lvl>
+    <w:lvl w:ilvl="5">
+      <w:start w:val="1"/>
+      <w:numFmt w:val="decimal"/>
+      <w:lvlText w:val="%1.%2.%3.%4.%5.%6"/>
+      <w:lvlJc w:val="left"/>
+      <w:pPr>
+        <w:tabs>
+          <w:tab w:val="num" w:pos="1152"/>
+        </w:tabs>
+        <w:ind w:left="1152" w:hanging="1152"/>
+      </w:pPr>
+      <w:rPr>
+        <w:rFonts w:hint="default"/>
+      </w:rPr>
+    </w:lvl>
+    <w:lvl w:ilvl="6">
+      <w:start w:val="1"/>
+      <w:numFmt w:val="decimal"/>
+      <w:lvlText w:val="%1.%2.%3.%4.%5.%6.%7"/>
+      <w:lvlJc w:val="left"/>
+      <w:pPr>
+        <w:tabs>
+          <w:tab w:val="num" w:pos="1296"/>
+        </w:tabs>
+        <w:ind w:left="1296" w:hanging="1296"/>
+      </w:pPr>
+      <w:rPr>
+        <w:rFonts w:hint="default"/>
+      </w:rPr>
+    </w:lvl>
+    <w:lvl w:ilvl="7">
+      <w:start w:val="1"/>
+      <w:numFmt w:val="decimal"/>
+      <w:lvlText w:val="%1.%2.%3.%4.%5.%6.%7.%8"/>
+      <w:lvlJc w:val="left"/>
+      <w:pPr>
+        <w:tabs>
+          <w:tab w:val="num" w:pos="1440"/>
+        </w:tabs>
+        <w:ind w:left="1440" w:hanging="1440"/>
+      </w:pPr>
+      <w:rPr>
+        <w:rFonts w:hint="default"/>
+      </w:rPr>
+    </w:lvl>
+    <w:lvl w:ilvl="8">
+      <w:start w:val="1"/>
+      <w:numFmt w:val="decimal"/>
+      <w:lvlText w:val="%1.%2.%3.%4.%5.%6.%7.%8.%9"/>
+      <w:lvlJc w:val="left"/>
+      <w:pPr>
+        <w:tabs>
+          <w:tab w:val="num" w:pos="1584"/>
+        </w:tabs>
+        <w:ind w:left="1584" w:hanging="1584"/>
+      </w:pPr>
+      <w:rPr>
+        <w:rFonts w:hint="default"/>
+      </w:rPr>
+    </w:lvl>
+  </w:abstractNum>
+  <w:abstractNum w:abstractNumId="3" w15:restartNumberingAfterBreak="0">
     <w:nsid w:val="45A21D14"/>
     <w:multiLevelType w:val="hybridMultilevel"/>
     <w:tmpl w:val="689E03DE"/>
@@ -14195,7 +14662,7 @@
       </w:rPr>
     </w:lvl>
   </w:abstractNum>
-  <w:abstractNum w:abstractNumId="3" w15:restartNumberingAfterBreak="0">
+  <w:abstractNum w:abstractNumId="4" w15:restartNumberingAfterBreak="0">
     <w:nsid w:val="5BCA223C"/>
     <w:multiLevelType w:val="hybridMultilevel"/>
     <w:tmpl w:val="13B6770E"/>
@@ -14462,16 +14929,19 @@
     </w:lvlOverride>
   </w:num>
   <w:num w:numId="7">
-    <w:abstractNumId w:val="2"/>
+    <w:abstractNumId w:val="3"/>
   </w:num>
   <w:num w:numId="8">
     <w:abstractNumId w:val="1"/>
   </w:num>
   <w:num w:numId="9">
-    <w:abstractNumId w:val="3"/>
+    <w:abstractNumId w:val="4"/>
   </w:num>
   <w:num w:numId="10">
     <w:abstractNumId w:val="1"/>
+  </w:num>
+  <w:num w:numId="11">
+    <w:abstractNumId w:val="2"/>
   </w:num>
 </w:numbering>
 </file>
@@ -16084,7 +16554,7 @@
 </file>
 
 <file path=customXml/itemProps1.xml><?xml version="1.0" encoding="utf-8"?>
-<ds:datastoreItem xmlns:ds="http://schemas.openxmlformats.org/officeDocument/2006/customXml" ds:itemID="{01465B73-1AF6-4EBE-9F7E-71CD4E72EC76}">
+<ds:datastoreItem xmlns:ds="http://schemas.openxmlformats.org/officeDocument/2006/customXml" ds:itemID="{9B69A7FB-B463-4DC9-AC35-EEACAB7E6758}">
   <ds:schemaRefs>
     <ds:schemaRef ds:uri="http://schemas.openxmlformats.org/officeDocument/2006/bibliography"/>
   </ds:schemaRefs>

</xml_diff>